<commit_message>
Replace PgnTree with PgnGraph. Handle orientation change. Compact Board. Expand test set. Small bug fixes.
</commit_message>
<xml_diff>
--- a/doc/ChessPad.docx
+++ b/doc/ChessPad.docx
@@ -15,14 +15,7 @@
           <w:b/>
           <w:bCs/>
         </w:rPr>
-        <w:t>ChessPad V 0.</w:t>
-      </w:r>
-      <w:r>
-        <w:rPr>
-          <w:b/>
-          <w:bCs/>
-        </w:rPr>
-        <w:t>3</w:t>
+        <w:t>ChessPad V 0.3</w:t>
       </w:r>
     </w:p>
     <w:p>
@@ -476,10 +469,293 @@
       <w:pPr>
         <w:pStyle w:val="TextBodyMsoNormal"/>
         <w:spacing w:before="0" w:after="283"/>
-        <w:rPr/>
-      </w:pPr>
-      <w:r>
-        <w:rPr/>
+        <w:rPr>
+          <w:b/>
+          <w:bCs/>
+        </w:rPr>
+      </w:pPr>
+      <w:r>
+        <w:rPr>
+          <w:b/>
+          <w:bCs/>
+        </w:rPr>
+        <w:t>DGT board integration</w:t>
+      </w:r>
+    </w:p>
+    <w:p>
+      <w:pPr>
+        <w:pStyle w:val="TextBodyMsoNormal"/>
+        <w:spacing w:before="0" w:after="283"/>
+        <w:rPr>
+          <w:rStyle w:val="InternetLink"/>
+        </w:rPr>
+      </w:pPr>
+      <w:r>
+        <w:rPr/>
+        <w:t xml:space="preserve">Staring with V 0.3 ChessPad can be connected to DGT board from Digital Game Technology (DGT Projects), available at </w:t>
+      </w:r>
+      <w:hyperlink r:id="rId7">
+        <w:r>
+          <w:rPr>
+            <w:rStyle w:val="InternetLink"/>
+          </w:rPr>
+          <w:t>http://www.digitalgametechnology.com/index.php/products/electronic-boards/usb</w:t>
+        </w:r>
+      </w:hyperlink>
+    </w:p>
+    <w:p>
+      <w:pPr>
+        <w:pStyle w:val="TextBodyMsoNormal"/>
+        <w:spacing w:before="0" w:after="283"/>
+        <w:rPr/>
+      </w:pPr>
+      <w:r>
+        <w:rPr/>
+        <w:t xml:space="preserve">In fact, </w:t>
+      </w:r>
+      <w:r>
+        <w:rPr/>
+        <w:t>an</w:t>
+      </w:r>
+      <w:r>
+        <w:rPr/>
+        <w:t xml:space="preserve"> older DGT board with serial port connection can also be used. You can either upgrade it to USB as the company recommends, or just buy Tripp Lite USB Serial Adapter USA-19HS (other adapters may work too, but this one has been tested on Mac and Linux Ubuntu). The benefits of the latter method </w:t>
+      </w:r>
+      <w:r>
+        <w:rPr/>
+        <w:t>are obvious:</w:t>
+      </w:r>
+    </w:p>
+    <w:p>
+      <w:pPr>
+        <w:pStyle w:val="TextBodyMsoNormal"/>
+        <w:numPr>
+          <w:ilvl w:val="0"/>
+          <w:numId w:val="3"/>
+        </w:numPr>
+        <w:spacing w:before="0" w:after="283"/>
+        <w:rPr/>
+      </w:pPr>
+      <w:r>
+        <w:rPr/>
+        <w:t>Y</w:t>
+      </w:r>
+      <w:r>
+        <w:rPr/>
+        <w:t xml:space="preserve">ou do not have to drill holes in your board to install USB circuit. </w:t>
+      </w:r>
+    </w:p>
+    <w:p>
+      <w:pPr>
+        <w:pStyle w:val="TextBodyMsoNormal"/>
+        <w:numPr>
+          <w:ilvl w:val="0"/>
+          <w:numId w:val="3"/>
+        </w:numPr>
+        <w:spacing w:before="0" w:after="283"/>
+        <w:rPr/>
+      </w:pPr>
+      <w:r>
+        <w:rPr/>
+        <w:t>N</w:t>
+      </w:r>
+      <w:r>
+        <w:rPr/>
+        <w:t>ot all serial board</w:t>
+      </w:r>
+      <w:r>
+        <w:rPr/>
+        <w:t>s</w:t>
+      </w:r>
+      <w:r>
+        <w:rPr/>
+        <w:t xml:space="preserve"> are </w:t>
+      </w:r>
+      <w:r>
+        <w:rPr/>
+        <w:t xml:space="preserve">upgradeable. </w:t>
+      </w:r>
+    </w:p>
+    <w:p>
+      <w:pPr>
+        <w:pStyle w:val="TextBodyMsoNormal"/>
+        <w:numPr>
+          <w:ilvl w:val="0"/>
+          <w:numId w:val="3"/>
+        </w:numPr>
+        <w:spacing w:before="0" w:after="283"/>
+        <w:rPr/>
+      </w:pPr>
+      <w:r>
+        <w:rPr/>
+        <w:t>Probably Android battery will last longer with 19HS since the board has its own power adapter.</w:t>
+      </w:r>
+    </w:p>
+    <w:p>
+      <w:pPr>
+        <w:pStyle w:val="TextBodyMsoNormal"/>
+        <w:numPr>
+          <w:ilvl w:val="0"/>
+          <w:numId w:val="1"/>
+        </w:numPr>
+        <w:spacing w:before="0" w:after="283"/>
+        <w:rPr/>
+      </w:pPr>
+      <w:r>
+        <w:rPr/>
+        <w:t>It's x4 cheaper.</w:t>
+      </w:r>
+    </w:p>
+    <w:p>
+      <w:pPr>
+        <w:pStyle w:val="TextBodyMsoNormal"/>
+        <w:spacing w:before="0" w:after="283"/>
+        <w:rPr/>
+      </w:pPr>
+      <w:r>
+        <w:rPr/>
+        <w:t>In both cases you'll need  a special OTG cable, the regular USB cable is no good.</w:t>
+      </w:r>
+    </w:p>
+    <w:p>
+      <w:pPr>
+        <w:pStyle w:val="TextBodyMsoNormal"/>
+        <w:suppressLineNumbers/>
+        <w:spacing w:before="0" w:after="283"/>
+        <w:ind w:left="0" w:right="0" w:hanging="0"/>
+        <w:rPr/>
+      </w:pPr>
+      <w:r>
+        <w:rPr/>
+        <w:t>There are some restrictions on using DGT board with ChessPad.</w:t>
+      </w:r>
+    </w:p>
+    <w:p>
+      <w:pPr>
+        <w:pStyle w:val="TextBodyMsoNormal"/>
+        <w:numPr>
+          <w:ilvl w:val="0"/>
+          <w:numId w:val="2"/>
+        </w:numPr>
+        <w:spacing w:before="0" w:after="283"/>
+        <w:rPr/>
+      </w:pPr>
+      <w:r>
+        <w:rPr/>
+        <w:t>If the recording starts in the initial position, it does not matter on which board side the pieces are located. Otherwise note that DGT board has its own orientation, so a1 and h8 squares are distinctively different.</w:t>
+      </w:r>
+    </w:p>
+    <w:p>
+      <w:pPr>
+        <w:pStyle w:val="TextBodyMsoNormal"/>
+        <w:numPr>
+          <w:ilvl w:val="0"/>
+          <w:numId w:val="2"/>
+        </w:numPr>
+        <w:spacing w:before="0" w:after="283"/>
+        <w:rPr/>
+      </w:pPr>
+      <w:r>
+        <w:rPr/>
+        <w:t>Only legal moves are recorded.</w:t>
+      </w:r>
+    </w:p>
+    <w:p>
+      <w:pPr>
+        <w:pStyle w:val="TextBodyMsoNormal"/>
+        <w:numPr>
+          <w:ilvl w:val="0"/>
+          <w:numId w:val="2"/>
+        </w:numPr>
+        <w:spacing w:before="0" w:after="283"/>
+        <w:rPr/>
+      </w:pPr>
+      <w:r>
+        <w:rPr/>
+        <w:t xml:space="preserve">Do not drag a piece over the board. The board registers each passing square as </w:t>
+      </w:r>
+      <w:r>
+        <w:rPr/>
+        <w:t>the</w:t>
+      </w:r>
+      <w:r>
+        <w:rPr/>
+        <w:t xml:space="preserve"> target of your move and all subsequent squares will be ignored.</w:t>
+      </w:r>
+    </w:p>
+    <w:p>
+      <w:pPr>
+        <w:pStyle w:val="TextBodyMsoNormal"/>
+        <w:numPr>
+          <w:ilvl w:val="0"/>
+          <w:numId w:val="2"/>
+        </w:numPr>
+        <w:spacing w:before="0" w:after="283"/>
+        <w:rPr/>
+      </w:pPr>
+      <w:r>
+        <w:rPr/>
+        <w:t>When castling you have to place your king first, then rook.</w:t>
+      </w:r>
+    </w:p>
+    <w:p>
+      <w:pPr>
+        <w:pStyle w:val="TextBodyMsoNormal"/>
+        <w:numPr>
+          <w:ilvl w:val="0"/>
+          <w:numId w:val="2"/>
+        </w:numPr>
+        <w:spacing w:before="0" w:after="283"/>
+        <w:rPr/>
+      </w:pPr>
+      <w:r>
+        <w:rPr/>
+        <w:t>If you messed up, restore the last good position or the position after your move.</w:t>
+      </w:r>
+    </w:p>
+    <w:p>
+      <w:pPr>
+        <w:pStyle w:val="TextBodyMsoNormal"/>
+        <w:numPr>
+          <w:ilvl w:val="0"/>
+          <w:numId w:val="2"/>
+        </w:numPr>
+        <w:spacing w:before="0" w:after="283"/>
+        <w:rPr/>
+      </w:pPr>
+      <w:r>
+        <w:rPr/>
+        <w:t xml:space="preserve">Unless the recording starts in the initial position, </w:t>
+      </w:r>
+      <w:r>
+        <w:rPr/>
+        <w:t>ChessPad cannot tell whether White or Black turn it is or castling or en-passant is allowed. So the decision is made after the first move, and if kings and rooks are in their initial spots, castling will be allowed based on their places.</w:t>
+      </w:r>
+    </w:p>
+    <w:p>
+      <w:pPr>
+        <w:pStyle w:val="TextBodyMsoNormal"/>
+        <w:numPr>
+          <w:ilvl w:val="0"/>
+          <w:numId w:val="2"/>
+        </w:numPr>
+        <w:spacing w:before="0" w:after="283"/>
+        <w:rPr/>
+      </w:pPr>
+      <w:r>
+        <w:rPr/>
+        <w:t>When promoting you have to place you pawn on the last square first, then replace it with the promoting piece.</w:t>
+      </w:r>
+    </w:p>
+    <w:p>
+      <w:pPr>
+        <w:pStyle w:val="TextBodyMsoNormal"/>
+        <w:spacing w:before="0" w:after="283"/>
+        <w:rPr/>
+      </w:pPr>
+      <w:r>
+        <w:rPr/>
+        <w:t>xxx</w:t>
       </w:r>
     </w:p>
     <w:sectPr>
@@ -493,6 +769,553 @@
     </w:sectPr>
   </w:body>
 </w:document>
+</file>
+
+<file path=word/numbering.xml><?xml version="1.0" encoding="utf-8"?>
+<w:numbering xmlns:w="http://schemas.openxmlformats.org/wordprocessingml/2006/main" xmlns:o="urn:schemas-microsoft-com:office:office" xmlns:r="http://schemas.openxmlformats.org/officeDocument/2006/relationships" xmlns:v="urn:schemas-microsoft-com:vml">
+  <w:abstractNum w:abstractNumId="1">
+    <w:lvl w:ilvl="0">
+      <w:start w:val="1"/>
+      <w:numFmt w:val="bullet"/>
+      <w:lvlText w:val=""/>
+      <w:lvlJc w:val="left"/>
+      <w:pPr>
+        <w:tabs>
+          <w:tab w:val="num" w:pos="720"/>
+        </w:tabs>
+        <w:ind w:left="720" w:hanging="360"/>
+      </w:pPr>
+      <w:rPr>
+        <w:rFonts w:ascii="Symbol" w:hAnsi="Symbol" w:cs="Symbol" w:hint="default"/>
+      </w:rPr>
+    </w:lvl>
+    <w:lvl w:ilvl="1">
+      <w:start w:val="1"/>
+      <w:numFmt w:val="bullet"/>
+      <w:lvlText w:val=""/>
+      <w:lvlJc w:val="left"/>
+      <w:pPr>
+        <w:tabs>
+          <w:tab w:val="num" w:pos="1080"/>
+        </w:tabs>
+        <w:ind w:left="1080" w:hanging="360"/>
+      </w:pPr>
+      <w:rPr>
+        <w:rFonts w:ascii="Symbol" w:hAnsi="Symbol" w:cs="Symbol" w:hint="default"/>
+      </w:rPr>
+    </w:lvl>
+    <w:lvl w:ilvl="2">
+      <w:start w:val="1"/>
+      <w:numFmt w:val="bullet"/>
+      <w:lvlText w:val=""/>
+      <w:lvlJc w:val="left"/>
+      <w:pPr>
+        <w:tabs>
+          <w:tab w:val="num" w:pos="1440"/>
+        </w:tabs>
+        <w:ind w:left="1440" w:hanging="360"/>
+      </w:pPr>
+      <w:rPr>
+        <w:rFonts w:ascii="Symbol" w:hAnsi="Symbol" w:cs="Symbol" w:hint="default"/>
+      </w:rPr>
+    </w:lvl>
+    <w:lvl w:ilvl="3">
+      <w:start w:val="1"/>
+      <w:numFmt w:val="bullet"/>
+      <w:lvlText w:val=""/>
+      <w:lvlJc w:val="left"/>
+      <w:pPr>
+        <w:tabs>
+          <w:tab w:val="num" w:pos="1800"/>
+        </w:tabs>
+        <w:ind w:left="1800" w:hanging="360"/>
+      </w:pPr>
+      <w:rPr>
+        <w:rFonts w:ascii="Symbol" w:hAnsi="Symbol" w:cs="Symbol" w:hint="default"/>
+      </w:rPr>
+    </w:lvl>
+    <w:lvl w:ilvl="4">
+      <w:start w:val="1"/>
+      <w:numFmt w:val="bullet"/>
+      <w:lvlText w:val=""/>
+      <w:lvlJc w:val="left"/>
+      <w:pPr>
+        <w:tabs>
+          <w:tab w:val="num" w:pos="2160"/>
+        </w:tabs>
+        <w:ind w:left="2160" w:hanging="360"/>
+      </w:pPr>
+      <w:rPr>
+        <w:rFonts w:ascii="Symbol" w:hAnsi="Symbol" w:cs="Symbol" w:hint="default"/>
+      </w:rPr>
+    </w:lvl>
+    <w:lvl w:ilvl="5">
+      <w:start w:val="1"/>
+      <w:numFmt w:val="bullet"/>
+      <w:lvlText w:val=""/>
+      <w:lvlJc w:val="left"/>
+      <w:pPr>
+        <w:tabs>
+          <w:tab w:val="num" w:pos="2520"/>
+        </w:tabs>
+        <w:ind w:left="2520" w:hanging="360"/>
+      </w:pPr>
+      <w:rPr>
+        <w:rFonts w:ascii="Symbol" w:hAnsi="Symbol" w:cs="Symbol" w:hint="default"/>
+      </w:rPr>
+    </w:lvl>
+    <w:lvl w:ilvl="6">
+      <w:start w:val="1"/>
+      <w:numFmt w:val="bullet"/>
+      <w:lvlText w:val=""/>
+      <w:lvlJc w:val="left"/>
+      <w:pPr>
+        <w:tabs>
+          <w:tab w:val="num" w:pos="2880"/>
+        </w:tabs>
+        <w:ind w:left="2880" w:hanging="360"/>
+      </w:pPr>
+      <w:rPr>
+        <w:rFonts w:ascii="Symbol" w:hAnsi="Symbol" w:cs="Symbol" w:hint="default"/>
+      </w:rPr>
+    </w:lvl>
+    <w:lvl w:ilvl="7">
+      <w:start w:val="1"/>
+      <w:numFmt w:val="bullet"/>
+      <w:lvlText w:val=""/>
+      <w:lvlJc w:val="left"/>
+      <w:pPr>
+        <w:tabs>
+          <w:tab w:val="num" w:pos="3240"/>
+        </w:tabs>
+        <w:ind w:left="3240" w:hanging="360"/>
+      </w:pPr>
+      <w:rPr>
+        <w:rFonts w:ascii="Symbol" w:hAnsi="Symbol" w:cs="Symbol" w:hint="default"/>
+      </w:rPr>
+    </w:lvl>
+    <w:lvl w:ilvl="8">
+      <w:start w:val="1"/>
+      <w:numFmt w:val="bullet"/>
+      <w:lvlText w:val=""/>
+      <w:lvlJc w:val="left"/>
+      <w:pPr>
+        <w:tabs>
+          <w:tab w:val="num" w:pos="3600"/>
+        </w:tabs>
+        <w:ind w:left="3600" w:hanging="360"/>
+      </w:pPr>
+      <w:rPr>
+        <w:rFonts w:ascii="Symbol" w:hAnsi="Symbol" w:cs="Symbol" w:hint="default"/>
+      </w:rPr>
+    </w:lvl>
+  </w:abstractNum>
+  <w:abstractNum w:abstractNumId="2">
+    <w:lvl w:ilvl="0">
+      <w:start w:val="1"/>
+      <w:numFmt w:val="bullet"/>
+      <w:lvlText w:val=""/>
+      <w:lvlJc w:val="left"/>
+      <w:pPr>
+        <w:tabs>
+          <w:tab w:val="num" w:pos="720"/>
+        </w:tabs>
+        <w:ind w:left="720" w:hanging="360"/>
+      </w:pPr>
+      <w:rPr>
+        <w:rFonts w:ascii="Symbol" w:hAnsi="Symbol" w:cs="Symbol" w:hint="default"/>
+      </w:rPr>
+    </w:lvl>
+    <w:lvl w:ilvl="1">
+      <w:start w:val="1"/>
+      <w:numFmt w:val="bullet"/>
+      <w:lvlText w:val=""/>
+      <w:lvlJc w:val="left"/>
+      <w:pPr>
+        <w:tabs>
+          <w:tab w:val="num" w:pos="1080"/>
+        </w:tabs>
+        <w:ind w:left="1080" w:hanging="360"/>
+      </w:pPr>
+      <w:rPr>
+        <w:rFonts w:ascii="Symbol" w:hAnsi="Symbol" w:cs="Symbol" w:hint="default"/>
+      </w:rPr>
+    </w:lvl>
+    <w:lvl w:ilvl="2">
+      <w:start w:val="1"/>
+      <w:numFmt w:val="bullet"/>
+      <w:lvlText w:val=""/>
+      <w:lvlJc w:val="left"/>
+      <w:pPr>
+        <w:tabs>
+          <w:tab w:val="num" w:pos="1440"/>
+        </w:tabs>
+        <w:ind w:left="1440" w:hanging="360"/>
+      </w:pPr>
+      <w:rPr>
+        <w:rFonts w:ascii="Symbol" w:hAnsi="Symbol" w:cs="Symbol" w:hint="default"/>
+      </w:rPr>
+    </w:lvl>
+    <w:lvl w:ilvl="3">
+      <w:start w:val="1"/>
+      <w:numFmt w:val="bullet"/>
+      <w:lvlText w:val=""/>
+      <w:lvlJc w:val="left"/>
+      <w:pPr>
+        <w:tabs>
+          <w:tab w:val="num" w:pos="1800"/>
+        </w:tabs>
+        <w:ind w:left="1800" w:hanging="360"/>
+      </w:pPr>
+      <w:rPr>
+        <w:rFonts w:ascii="Symbol" w:hAnsi="Symbol" w:cs="Symbol" w:hint="default"/>
+      </w:rPr>
+    </w:lvl>
+    <w:lvl w:ilvl="4">
+      <w:start w:val="1"/>
+      <w:numFmt w:val="bullet"/>
+      <w:lvlText w:val=""/>
+      <w:lvlJc w:val="left"/>
+      <w:pPr>
+        <w:tabs>
+          <w:tab w:val="num" w:pos="2160"/>
+        </w:tabs>
+        <w:ind w:left="2160" w:hanging="360"/>
+      </w:pPr>
+      <w:rPr>
+        <w:rFonts w:ascii="Symbol" w:hAnsi="Symbol" w:cs="Symbol" w:hint="default"/>
+      </w:rPr>
+    </w:lvl>
+    <w:lvl w:ilvl="5">
+      <w:start w:val="1"/>
+      <w:numFmt w:val="bullet"/>
+      <w:lvlText w:val=""/>
+      <w:lvlJc w:val="left"/>
+      <w:pPr>
+        <w:tabs>
+          <w:tab w:val="num" w:pos="2520"/>
+        </w:tabs>
+        <w:ind w:left="2520" w:hanging="360"/>
+      </w:pPr>
+      <w:rPr>
+        <w:rFonts w:ascii="Symbol" w:hAnsi="Symbol" w:cs="Symbol" w:hint="default"/>
+      </w:rPr>
+    </w:lvl>
+    <w:lvl w:ilvl="6">
+      <w:start w:val="1"/>
+      <w:numFmt w:val="bullet"/>
+      <w:lvlText w:val=""/>
+      <w:lvlJc w:val="left"/>
+      <w:pPr>
+        <w:tabs>
+          <w:tab w:val="num" w:pos="2880"/>
+        </w:tabs>
+        <w:ind w:left="2880" w:hanging="360"/>
+      </w:pPr>
+      <w:rPr>
+        <w:rFonts w:ascii="Symbol" w:hAnsi="Symbol" w:cs="Symbol" w:hint="default"/>
+      </w:rPr>
+    </w:lvl>
+    <w:lvl w:ilvl="7">
+      <w:start w:val="1"/>
+      <w:numFmt w:val="bullet"/>
+      <w:lvlText w:val=""/>
+      <w:lvlJc w:val="left"/>
+      <w:pPr>
+        <w:tabs>
+          <w:tab w:val="num" w:pos="3240"/>
+        </w:tabs>
+        <w:ind w:left="3240" w:hanging="360"/>
+      </w:pPr>
+      <w:rPr>
+        <w:rFonts w:ascii="Symbol" w:hAnsi="Symbol" w:cs="Symbol" w:hint="default"/>
+      </w:rPr>
+    </w:lvl>
+    <w:lvl w:ilvl="8">
+      <w:start w:val="1"/>
+      <w:numFmt w:val="bullet"/>
+      <w:lvlText w:val=""/>
+      <w:lvlJc w:val="left"/>
+      <w:pPr>
+        <w:tabs>
+          <w:tab w:val="num" w:pos="3600"/>
+        </w:tabs>
+        <w:ind w:left="3600" w:hanging="360"/>
+      </w:pPr>
+      <w:rPr>
+        <w:rFonts w:ascii="Symbol" w:hAnsi="Symbol" w:cs="Symbol" w:hint="default"/>
+      </w:rPr>
+    </w:lvl>
+  </w:abstractNum>
+  <w:abstractNum w:abstractNumId="3">
+    <w:lvl w:ilvl="0">
+      <w:start w:val="1"/>
+      <w:numFmt w:val="bullet"/>
+      <w:lvlText w:val=""/>
+      <w:lvlJc w:val="left"/>
+      <w:pPr>
+        <w:tabs>
+          <w:tab w:val="num" w:pos="720"/>
+        </w:tabs>
+        <w:ind w:left="720" w:hanging="360"/>
+      </w:pPr>
+      <w:rPr>
+        <w:rFonts w:ascii="Symbol" w:hAnsi="Symbol" w:cs="Symbol" w:hint="default"/>
+      </w:rPr>
+    </w:lvl>
+    <w:lvl w:ilvl="1">
+      <w:start w:val="1"/>
+      <w:numFmt w:val="bullet"/>
+      <w:lvlText w:val=""/>
+      <w:lvlJc w:val="left"/>
+      <w:pPr>
+        <w:tabs>
+          <w:tab w:val="num" w:pos="1080"/>
+        </w:tabs>
+        <w:ind w:left="1080" w:hanging="360"/>
+      </w:pPr>
+      <w:rPr>
+        <w:rFonts w:ascii="Symbol" w:hAnsi="Symbol" w:cs="Symbol" w:hint="default"/>
+      </w:rPr>
+    </w:lvl>
+    <w:lvl w:ilvl="2">
+      <w:start w:val="1"/>
+      <w:numFmt w:val="bullet"/>
+      <w:lvlText w:val=""/>
+      <w:lvlJc w:val="left"/>
+      <w:pPr>
+        <w:tabs>
+          <w:tab w:val="num" w:pos="1440"/>
+        </w:tabs>
+        <w:ind w:left="1440" w:hanging="360"/>
+      </w:pPr>
+      <w:rPr>
+        <w:rFonts w:ascii="Symbol" w:hAnsi="Symbol" w:cs="Symbol" w:hint="default"/>
+      </w:rPr>
+    </w:lvl>
+    <w:lvl w:ilvl="3">
+      <w:start w:val="1"/>
+      <w:numFmt w:val="bullet"/>
+      <w:lvlText w:val=""/>
+      <w:lvlJc w:val="left"/>
+      <w:pPr>
+        <w:tabs>
+          <w:tab w:val="num" w:pos="1800"/>
+        </w:tabs>
+        <w:ind w:left="1800" w:hanging="360"/>
+      </w:pPr>
+      <w:rPr>
+        <w:rFonts w:ascii="Symbol" w:hAnsi="Symbol" w:cs="Symbol" w:hint="default"/>
+      </w:rPr>
+    </w:lvl>
+    <w:lvl w:ilvl="4">
+      <w:start w:val="1"/>
+      <w:numFmt w:val="bullet"/>
+      <w:lvlText w:val=""/>
+      <w:lvlJc w:val="left"/>
+      <w:pPr>
+        <w:tabs>
+          <w:tab w:val="num" w:pos="2160"/>
+        </w:tabs>
+        <w:ind w:left="2160" w:hanging="360"/>
+      </w:pPr>
+      <w:rPr>
+        <w:rFonts w:ascii="Symbol" w:hAnsi="Symbol" w:cs="Symbol" w:hint="default"/>
+      </w:rPr>
+    </w:lvl>
+    <w:lvl w:ilvl="5">
+      <w:start w:val="1"/>
+      <w:numFmt w:val="bullet"/>
+      <w:lvlText w:val=""/>
+      <w:lvlJc w:val="left"/>
+      <w:pPr>
+        <w:tabs>
+          <w:tab w:val="num" w:pos="2520"/>
+        </w:tabs>
+        <w:ind w:left="2520" w:hanging="360"/>
+      </w:pPr>
+      <w:rPr>
+        <w:rFonts w:ascii="Symbol" w:hAnsi="Symbol" w:cs="Symbol" w:hint="default"/>
+      </w:rPr>
+    </w:lvl>
+    <w:lvl w:ilvl="6">
+      <w:start w:val="1"/>
+      <w:numFmt w:val="bullet"/>
+      <w:lvlText w:val=""/>
+      <w:lvlJc w:val="left"/>
+      <w:pPr>
+        <w:tabs>
+          <w:tab w:val="num" w:pos="2880"/>
+        </w:tabs>
+        <w:ind w:left="2880" w:hanging="360"/>
+      </w:pPr>
+      <w:rPr>
+        <w:rFonts w:ascii="Symbol" w:hAnsi="Symbol" w:cs="Symbol" w:hint="default"/>
+      </w:rPr>
+    </w:lvl>
+    <w:lvl w:ilvl="7">
+      <w:start w:val="1"/>
+      <w:numFmt w:val="bullet"/>
+      <w:lvlText w:val=""/>
+      <w:lvlJc w:val="left"/>
+      <w:pPr>
+        <w:tabs>
+          <w:tab w:val="num" w:pos="3240"/>
+        </w:tabs>
+        <w:ind w:left="3240" w:hanging="360"/>
+      </w:pPr>
+      <w:rPr>
+        <w:rFonts w:ascii="Symbol" w:hAnsi="Symbol" w:cs="Symbol" w:hint="default"/>
+      </w:rPr>
+    </w:lvl>
+    <w:lvl w:ilvl="8">
+      <w:start w:val="1"/>
+      <w:numFmt w:val="bullet"/>
+      <w:lvlText w:val=""/>
+      <w:lvlJc w:val="left"/>
+      <w:pPr>
+        <w:tabs>
+          <w:tab w:val="num" w:pos="3600"/>
+        </w:tabs>
+        <w:ind w:left="3600" w:hanging="360"/>
+      </w:pPr>
+      <w:rPr>
+        <w:rFonts w:ascii="Symbol" w:hAnsi="Symbol" w:cs="Symbol" w:hint="default"/>
+      </w:rPr>
+    </w:lvl>
+  </w:abstractNum>
+  <w:abstractNum w:abstractNumId="4">
+    <w:lvl w:ilvl="0">
+      <w:start w:val="1"/>
+      <w:numFmt w:val="none"/>
+      <w:suff w:val="nothing"/>
+      <w:lvlText w:val=""/>
+      <w:lvlJc w:val="left"/>
+      <w:pPr>
+        <w:tabs>
+          <w:tab w:val="num" w:pos="432"/>
+        </w:tabs>
+        <w:ind w:left="432" w:hanging="432"/>
+      </w:pPr>
+    </w:lvl>
+    <w:lvl w:ilvl="1">
+      <w:start w:val="1"/>
+      <w:numFmt w:val="none"/>
+      <w:suff w:val="nothing"/>
+      <w:lvlText w:val=""/>
+      <w:lvlJc w:val="left"/>
+      <w:pPr>
+        <w:tabs>
+          <w:tab w:val="num" w:pos="576"/>
+        </w:tabs>
+        <w:ind w:left="576" w:hanging="576"/>
+      </w:pPr>
+    </w:lvl>
+    <w:lvl w:ilvl="2">
+      <w:start w:val="1"/>
+      <w:numFmt w:val="none"/>
+      <w:suff w:val="nothing"/>
+      <w:lvlText w:val=""/>
+      <w:lvlJc w:val="left"/>
+      <w:pPr>
+        <w:tabs>
+          <w:tab w:val="num" w:pos="720"/>
+        </w:tabs>
+        <w:ind w:left="720" w:hanging="720"/>
+      </w:pPr>
+    </w:lvl>
+    <w:lvl w:ilvl="3">
+      <w:start w:val="1"/>
+      <w:numFmt w:val="none"/>
+      <w:suff w:val="nothing"/>
+      <w:lvlText w:val=""/>
+      <w:lvlJc w:val="left"/>
+      <w:pPr>
+        <w:tabs>
+          <w:tab w:val="num" w:pos="864"/>
+        </w:tabs>
+        <w:ind w:left="864" w:hanging="864"/>
+      </w:pPr>
+    </w:lvl>
+    <w:lvl w:ilvl="4">
+      <w:start w:val="1"/>
+      <w:numFmt w:val="none"/>
+      <w:suff w:val="nothing"/>
+      <w:lvlText w:val=""/>
+      <w:lvlJc w:val="left"/>
+      <w:pPr>
+        <w:tabs>
+          <w:tab w:val="num" w:pos="1008"/>
+        </w:tabs>
+        <w:ind w:left="1008" w:hanging="1008"/>
+      </w:pPr>
+    </w:lvl>
+    <w:lvl w:ilvl="5">
+      <w:start w:val="1"/>
+      <w:numFmt w:val="none"/>
+      <w:suff w:val="nothing"/>
+      <w:lvlText w:val=""/>
+      <w:lvlJc w:val="left"/>
+      <w:pPr>
+        <w:tabs>
+          <w:tab w:val="num" w:pos="1152"/>
+        </w:tabs>
+        <w:ind w:left="1152" w:hanging="1152"/>
+      </w:pPr>
+    </w:lvl>
+    <w:lvl w:ilvl="6">
+      <w:start w:val="1"/>
+      <w:numFmt w:val="none"/>
+      <w:suff w:val="nothing"/>
+      <w:lvlText w:val=""/>
+      <w:lvlJc w:val="left"/>
+      <w:pPr>
+        <w:tabs>
+          <w:tab w:val="num" w:pos="1296"/>
+        </w:tabs>
+        <w:ind w:left="1296" w:hanging="1296"/>
+      </w:pPr>
+    </w:lvl>
+    <w:lvl w:ilvl="7">
+      <w:start w:val="1"/>
+      <w:numFmt w:val="none"/>
+      <w:suff w:val="nothing"/>
+      <w:lvlText w:val=""/>
+      <w:lvlJc w:val="left"/>
+      <w:pPr>
+        <w:tabs>
+          <w:tab w:val="num" w:pos="1440"/>
+        </w:tabs>
+        <w:ind w:left="1440" w:hanging="1440"/>
+      </w:pPr>
+    </w:lvl>
+    <w:lvl w:ilvl="8">
+      <w:start w:val="1"/>
+      <w:numFmt w:val="none"/>
+      <w:suff w:val="nothing"/>
+      <w:lvlText w:val=""/>
+      <w:lvlJc w:val="left"/>
+      <w:pPr>
+        <w:tabs>
+          <w:tab w:val="num" w:pos="1584"/>
+        </w:tabs>
+        <w:ind w:left="1584" w:hanging="1584"/>
+      </w:pPr>
+    </w:lvl>
+  </w:abstractNum>
+  <w:num w:numId="1">
+    <w:abstractNumId w:val="1"/>
+  </w:num>
+  <w:num w:numId="2">
+    <w:abstractNumId w:val="2"/>
+  </w:num>
+  <w:num w:numId="3">
+    <w:abstractNumId w:val="3"/>
+  </w:num>
+  <w:num w:numId="4">
+    <w:abstractNumId w:val="4"/>
+  </w:num>
+</w:numbering>
 </file>
 
 <file path=word/styles.xml><?xml version="1.0" encoding="utf-8"?>
@@ -554,6 +1377,12 @@
       <w:lang w:val="zxx" w:eastAsia="zxx" w:bidi="zxx"/>
     </w:rPr>
   </w:style>
+  <w:style w:type="character" w:styleId="Bullets">
+    <w:name w:val="Bullets"/>
+    <w:rPr>
+      <w:rFonts w:ascii="OpenSymbol" w:hAnsi="OpenSymbol" w:eastAsia="OpenSymbol" w:cs="OpenSymbol"/>
+    </w:rPr>
+  </w:style>
   <w:style w:type="paragraph" w:styleId="Heading">
     <w:name w:val="Heading"/>
     <w:basedOn w:val="Normal"/>

</xml_diff>

<commit_message>
Defensive wiget reference, check UI items on null. Split serialization on UI, data and moves, use toPgn() for graph serialization. Compact Move members. Cleanup String.format Measure serialization time
</commit_message>
<xml_diff>
--- a/doc/ChessPad.docx
+++ b/doc/ChessPad.docx
@@ -373,11 +373,11 @@
       </w:r>
       <w:r>
         <w:rPr/>
-        <w:t xml:space="preserve">. ChessPad  V0.3 merges variation once </w:t>
-      </w:r>
-      <w:r>
-        <w:rPr/>
-        <w:t>it</w:t>
+        <w:t>. ChessPad  V0.3 merges variation</w:t>
+      </w:r>
+      <w:r>
+        <w:rPr/>
+        <w:t>s</w:t>
       </w:r>
       <w:r>
         <w:rPr/>
@@ -385,11 +385,19 @@
       </w:r>
       <w:r>
         <w:rPr/>
-        <w:t>leads to</w:t>
-      </w:r>
-      <w:r>
-        <w:rPr/>
-        <w:t xml:space="preserve"> the same position. Example:</w:t>
+        <w:t>when</w:t>
+      </w:r>
+      <w:r>
+        <w:rPr/>
+        <w:t xml:space="preserve"> </w:t>
+      </w:r>
+      <w:r>
+        <w:rPr/>
+        <w:t xml:space="preserve">they </w:t>
+      </w:r>
+      <w:r>
+        <w:rPr/>
+        <w:t>lead to the same position. Example:</w:t>
       </w:r>
     </w:p>
     <w:p>
@@ -495,104 +503,87 @@
           <w:b/>
           <w:bCs/>
         </w:rPr>
-        <w:t xml:space="preserve">Merging </w:t>
-      </w:r>
-      <w:r>
-        <w:rPr>
-          <w:b/>
-          <w:bCs/>
-        </w:rPr>
-        <w:t>game</w:t>
-      </w:r>
-      <w:r>
-        <w:rPr>
-          <w:b/>
-          <w:bCs/>
-        </w:rPr>
-        <w:t>s.</w:t>
+        <w:t>Merging games.</w:t>
       </w:r>
       <w:r>
         <w:rPr>
           <w:b w:val="false"/>
           <w:bCs w:val="false"/>
         </w:rPr>
-        <w:t xml:space="preserve"> </w:t>
-      </w:r>
-      <w:r>
+        <w:t xml:space="preserve"> You can merge multiple pgn files into one thus creating an opening database. How it works:</w:t>
+      </w:r>
+    </w:p>
+    <w:p>
+      <w:pPr>
+        <w:pStyle w:val="TextBodyMsoNormal"/>
+        <w:spacing w:before="0" w:after="0"/>
         <w:rPr>
           <w:b w:val="false"/>
           <w:bCs w:val="false"/>
         </w:rPr>
-        <w:t>You can merge</w:t>
-      </w:r>
+      </w:pPr>
       <w:r>
         <w:rPr>
           <w:b w:val="false"/>
           <w:bCs w:val="false"/>
         </w:rPr>
-        <w:t xml:space="preserve"> </w:t>
+        <w:t xml:space="preserve">Navigate to </w:t>
       </w:r>
       <w:r>
         <w:rPr>
           <w:b w:val="false"/>
           <w:bCs w:val="false"/>
         </w:rPr>
-        <w:t>multiple pgn files into one thus creating an opening database. How it works:</w:t>
-      </w:r>
-    </w:p>
-    <w:p>
-      <w:pPr>
-        <w:pStyle w:val="TextBodyMsoNormal"/>
-        <w:spacing w:before="0" w:after="0"/>
+        <w:t xml:space="preserve">the </w:t>
+      </w:r>
+      <w:r>
         <w:rPr>
           <w:b w:val="false"/>
           <w:bCs w:val="false"/>
         </w:rPr>
-      </w:pPr>
+        <w:t xml:space="preserve">position from which you want to see the available variants, e.g. </w:t>
+      </w:r>
       <w:r>
         <w:rPr>
           <w:b w:val="false"/>
           <w:bCs w:val="false"/>
         </w:rPr>
-        <w:t xml:space="preserve">Navigate to position from which you want to see </w:t>
+        <w:t xml:space="preserve">the </w:t>
       </w:r>
       <w:r>
         <w:rPr>
           <w:b w:val="false"/>
           <w:bCs w:val="false"/>
         </w:rPr>
-        <w:t xml:space="preserve">the </w:t>
-      </w:r>
-      <w:r>
+        <w:t>position that you see after</w:t>
+      </w:r>
+    </w:p>
+    <w:p>
+      <w:pPr>
+        <w:pStyle w:val="TextBodyMsoNormal"/>
+        <w:spacing w:before="0" w:after="0"/>
         <w:rPr>
           <w:b w:val="false"/>
           <w:bCs w:val="false"/>
         </w:rPr>
-        <w:t xml:space="preserve">available variants, e.g. </w:t>
-      </w:r>
+      </w:pPr>
       <w:r>
         <w:rPr>
           <w:b w:val="false"/>
           <w:bCs w:val="false"/>
         </w:rPr>
-        <w:t>position that you see after</w:t>
+        <w:t>1. e4 e6 2. d4 d5 3. e5.</w:t>
       </w:r>
     </w:p>
     <w:p>
       <w:pPr>
         <w:pStyle w:val="TextBodyMsoNormal"/>
         <w:spacing w:before="0" w:after="0"/>
-        <w:rPr>
-          <w:b w:val="false"/>
-          <w:bCs w:val="false"/>
-        </w:rPr>
-      </w:pPr>
-      <w:r>
-        <w:rPr>
-          <w:b w:val="false"/>
-          <w:bCs w:val="false"/>
-        </w:rPr>
-        <w:t>1. e4 e6 2. d4 d5 3. e5.</w:t>
+        <w:rPr/>
+      </w:pPr>
+      <w:r>
+        <w:rPr/>
+        <w:t>Click on Menu → Merge command. You will see the following dialog:</w:t>
       </w:r>
     </w:p>
     <w:p>
@@ -603,19 +594,8 @@
       </w:pPr>
       <w:r>
         <w:rPr/>
-        <w:t>Click on Menu → Merge command. You will see the following dialog:</w:t>
-      </w:r>
-    </w:p>
-    <w:p>
-      <w:pPr>
-        <w:pStyle w:val="TextBodyMsoNormal"/>
-        <w:spacing w:before="0" w:after="0"/>
-        <w:rPr/>
-      </w:pPr>
-      <w:r>
-        <w:rPr/>
         <w:drawing>
-          <wp:anchor behindDoc="0" distT="0" distB="0" distL="0" distR="0" simplePos="0" locked="0" layoutInCell="1" allowOverlap="1" relativeHeight="3">
+          <wp:anchor behindDoc="0" distT="0" distB="0" distL="0" distR="0" simplePos="0" locked="0" layoutInCell="1" allowOverlap="1" relativeHeight="0">
             <wp:simplePos x="0" y="0"/>
             <wp:positionH relativeFrom="column">
               <wp:align>center</wp:align>
@@ -623,7 +603,7 @@
             <wp:positionV relativeFrom="paragraph">
               <wp:align>top</wp:align>
             </wp:positionV>
-            <wp:extent cx="2305050" cy="3038475"/>
+            <wp:extent cx="2304415" cy="3038475"/>
             <wp:effectExtent l="0" t="0" r="0" b="0"/>
             <wp:wrapSquare wrapText="largest"/>
             <wp:docPr id="3" name="Picture" descr=""/>
@@ -648,7 +628,7 @@
                   <pic:spPr bwMode="auto">
                     <a:xfrm>
                       <a:off x="0" y="0"/>
-                      <a:ext cx="2305050" cy="3038475"/>
+                      <a:ext cx="2304415" cy="3038475"/>
                     </a:xfrm>
                     <a:prstGeom prst="rect">
                       <a:avLst/>
@@ -756,23 +736,7 @@
       </w:pPr>
       <w:r>
         <w:rPr/>
-        <w:t xml:space="preserve">Select a valid pgn file and click OK button. </w:t>
-      </w:r>
-      <w:r>
-        <w:rPr/>
-        <w:t>ChessPad will search the specified file and if it finds a game with the same position, it will either add it as a new variant or continue the existing move line until it finds the fork</w:t>
-      </w:r>
-      <w:r>
-        <w:rPr/>
-        <w:t xml:space="preserve">. </w:t>
-      </w:r>
-      <w:r>
-        <w:rPr/>
-        <w:t>Pgn file can be inside a zip file</w:t>
-      </w:r>
-      <w:r>
-        <w:rPr/>
-        <w:t>. Additional options:</w:t>
+        <w:t>Select a valid pgn file and click OK button. ChessPad will search the specified file and if it finds a game with the same position, it will either add it as a new variant or continue the existing move line until it finds the fork. Pgn file can be inside a zip file. Additional options:</w:t>
       </w:r>
     </w:p>
     <w:p>
@@ -783,7 +747,15 @@
       </w:pPr>
       <w:r>
         <w:rPr/>
-        <w:t>Annotate – when it is checked, ChessPad will include the player's name and the game result to the merged variant.</w:t>
+        <w:t>Annotate – when it is checked, ChessPad will include the game result</w:t>
+      </w:r>
+      <w:r>
+        <w:rPr/>
+        <w:t>s</w:t>
+      </w:r>
+      <w:r>
+        <w:rPr/>
+        <w:t xml:space="preserve"> to the merged variant.</w:t>
       </w:r>
     </w:p>
     <w:p>
@@ -794,31 +766,7 @@
       </w:pPr>
       <w:r>
         <w:rPr/>
-        <w:t>Start and End – pgn files can be quite l</w:t>
-      </w:r>
-      <w:r>
-        <w:rPr/>
-        <w:t>arge</w:t>
-      </w:r>
-      <w:r>
-        <w:rPr/>
-        <w:t>, includ</w:t>
-      </w:r>
-      <w:r>
-        <w:rPr/>
-        <w:t>ing</w:t>
-      </w:r>
-      <w:r>
-        <w:rPr/>
-        <w:t xml:space="preserve"> tens of thousands games </w:t>
-      </w:r>
-      <w:r>
-        <w:rPr/>
-        <w:t>like the files on</w:t>
-      </w:r>
-      <w:r>
-        <w:rPr/>
-        <w:t xml:space="preserve"> </w:t>
+        <w:t xml:space="preserve">Start and End – pgn files can be quite large, including tens of thousands games like the files on </w:t>
       </w:r>
       <w:r>
         <w:fldChar w:fldCharType="begin"/>
@@ -840,7 +788,36 @@
       </w:r>
       <w:r>
         <w:rPr/>
-        <w:t xml:space="preserve"> Web site. Merging these files can take very long time and Android can even abort ChessPad while it is working on such file. If this is the case, specify starting and ending game number to make each session short. After the merge is done, you can continue merging the same or another pgn file. If omitted, start and end mean the beginning and the end of pgn file accordingly.</w:t>
+        <w:t xml:space="preserve"> Web site. Merging these files can take very long time and Android can even abort ChessPad while it is working on such file. If this is the case, specify starting and ending game number to make each session short. After the merge is done, you can continue merging the same or another pgn file. If omitted, start and end mean the beginning and the end of pgn file accordingly. </w:t>
+      </w:r>
+      <w:r>
+        <w:rPr/>
+        <w:t xml:space="preserve">Even with short sessions the resulting file can be quite large and when loaded, switching from ChessPad to another app and back can take rather long time. For example, on Samsung S9, ChessPad  loads SicilianTaimanovMain-merged.pgn (created from </w:t>
+      </w:r>
+      <w:hyperlink r:id="rId8">
+        <w:r>
+          <w:rPr>
+            <w:rStyle w:val="InternetLink"/>
+          </w:rPr>
+          <w:t>https://www.pgnmentor.com/openings/SicilianTaimanovMain.zip</w:t>
+        </w:r>
+      </w:hyperlink>
+      <w:r>
+        <w:rPr/>
+        <w:t xml:space="preserve"> by merging games after </w:t>
+      </w:r>
+      <w:r>
+        <w:rPr>
+          <w:rFonts w:ascii="DejaVu Sans Mono" w:hAnsi="DejaVu Sans Mono"/>
+          <w:b/>
+          <w:color w:val="008000"/>
+          <w:sz w:val="18"/>
+        </w:rPr>
+        <w:t>"1.e4 c5"</w:t>
+      </w:r>
+      <w:r>
+        <w:rPr/>
+        <w:t>) in about 1 min. ChessPad takes the same time to preserve its status, when user activates another application. Considering that the merged file contains more than 1.5 Mln positions and the status needs to be updated only when the file is changed, this is probably acceptable.</w:t>
       </w:r>
     </w:p>
     <w:sectPr>

</xml_diff>

<commit_message>
fix merge, delete move - exclude variants
</commit_message>
<xml_diff>
--- a/doc/ChessPad.docx
+++ b/doc/ChessPad.docx
@@ -32,7 +32,7 @@
           <w:rPr>
             <w:rStyle w:val="InternetLink"/>
           </w:rPr>
-          <w:t>https://en.wikipedia.org/wiki/Portable_Game_Notation</w:t>
+          <w:t>http://en.wikipedia.org/wiki/Portable_Game_Notation</w:t>
         </w:r>
       </w:hyperlink>
       <w:r>
@@ -44,7 +44,7 @@
           <w:rPr>
             <w:rStyle w:val="InternetLink"/>
           </w:rPr>
-          <w:t>https://en.wikipedia.org/wiki/Forsyth%E2%80%93Edwards_Notation</w:t>
+          <w:t>http://en.wikipedia.org/wiki/Forsyth%E2%80%93Edwards_Notation</w:t>
         </w:r>
       </w:hyperlink>
       <w:r>
@@ -373,31 +373,7 @@
       </w:r>
       <w:r>
         <w:rPr/>
-        <w:t>. ChessPad  V0.3 merges variation</w:t>
-      </w:r>
-      <w:r>
-        <w:rPr/>
-        <w:t>s</w:t>
-      </w:r>
-      <w:r>
-        <w:rPr/>
-        <w:t xml:space="preserve"> </w:t>
-      </w:r>
-      <w:r>
-        <w:rPr/>
-        <w:t>when</w:t>
-      </w:r>
-      <w:r>
-        <w:rPr/>
-        <w:t xml:space="preserve"> </w:t>
-      </w:r>
-      <w:r>
-        <w:rPr/>
-        <w:t xml:space="preserve">they </w:t>
-      </w:r>
-      <w:r>
-        <w:rPr/>
-        <w:t>lead to the same position. Example:</w:t>
+        <w:t>. ChessPad  V0.3 merges variations when they lead to the same position. Example:</w:t>
       </w:r>
     </w:p>
     <w:p>
@@ -498,6 +474,7 @@
           <w:bCs w:val="false"/>
         </w:rPr>
       </w:pPr>
+      <w:bookmarkStart w:id="0" w:name="__DdeLink__68_279903380"/>
       <w:r>
         <w:rPr>
           <w:b/>
@@ -510,7 +487,15 @@
           <w:b w:val="false"/>
           <w:bCs w:val="false"/>
         </w:rPr>
-        <w:t xml:space="preserve"> You can merge multiple pgn files into one thus creating an opening database. How it works:</w:t>
+        <w:t xml:space="preserve"> You can merge multiple pgn files </w:t>
+      </w:r>
+      <w:bookmarkEnd w:id="0"/>
+      <w:r>
+        <w:rPr>
+          <w:b w:val="false"/>
+          <w:bCs w:val="false"/>
+        </w:rPr>
+        <w:t>into one thus creating an opening database. How it works:</w:t>
       </w:r>
     </w:p>
     <w:p>
@@ -527,35 +512,7 @@
           <w:b w:val="false"/>
           <w:bCs w:val="false"/>
         </w:rPr>
-        <w:t xml:space="preserve">Navigate to </w:t>
-      </w:r>
-      <w:r>
-        <w:rPr>
-          <w:b w:val="false"/>
-          <w:bCs w:val="false"/>
-        </w:rPr>
-        <w:t xml:space="preserve">the </w:t>
-      </w:r>
-      <w:r>
-        <w:rPr>
-          <w:b w:val="false"/>
-          <w:bCs w:val="false"/>
-        </w:rPr>
-        <w:t xml:space="preserve">position from which you want to see the available variants, e.g. </w:t>
-      </w:r>
-      <w:r>
-        <w:rPr>
-          <w:b w:val="false"/>
-          <w:bCs w:val="false"/>
-        </w:rPr>
-        <w:t xml:space="preserve">the </w:t>
-      </w:r>
-      <w:r>
-        <w:rPr>
-          <w:b w:val="false"/>
-          <w:bCs w:val="false"/>
-        </w:rPr>
-        <w:t>position that you see after</w:t>
+        <w:t>Navigate to the position from which you want to see the available variants, e.g. the position that you see after</w:t>
       </w:r>
     </w:p>
     <w:p>
@@ -747,15 +704,15 @@
       </w:pPr>
       <w:r>
         <w:rPr/>
-        <w:t>Annotate – when it is checked, ChessPad will include the game result</w:t>
-      </w:r>
-      <w:r>
-        <w:rPr/>
-        <w:t>s</w:t>
-      </w:r>
-      <w:r>
-        <w:rPr/>
-        <w:t xml:space="preserve"> to the merged variant.</w:t>
+        <w:t xml:space="preserve">Annotate – when it is checked, ChessPad will include the game results to the merged variant </w:t>
+      </w:r>
+      <w:r>
+        <w:rPr/>
+        <w:t>as comment</w:t>
+      </w:r>
+      <w:r>
+        <w:rPr/>
+        <w:t>.</w:t>
       </w:r>
     </w:p>
     <w:p>
@@ -769,37 +726,21 @@
         <w:t xml:space="preserve">Start and End – pgn files can be quite large, including tens of thousands games like the files on </w:t>
       </w:r>
       <w:r>
-        <w:fldChar w:fldCharType="begin"/>
-      </w:r>
-      <w:r>
-        <w:instrText> HYPERLINK "https://www.pgnmentor.com/files.html" \l "classking"</w:instrText>
-      </w:r>
-      <w:r>
-        <w:fldChar w:fldCharType="separate"/>
-      </w:r>
-      <w:r>
         <w:rPr>
           <w:rStyle w:val="InternetLink"/>
         </w:rPr>
-        <w:t>https://www.pgnmentor.com/files.html#classking</w:t>
-      </w:r>
-      <w:r>
-        <w:fldChar w:fldCharType="end"/>
-      </w:r>
-      <w:r>
-        <w:rPr/>
-        <w:t xml:space="preserve"> Web site. Merging these files can take very long time and Android can even abort ChessPad while it is working on such file. If this is the case, specify starting and ending game number to make each session short. After the merge is done, you can continue merging the same or another pgn file. If omitted, start and end mean the beginning and the end of pgn file accordingly. </w:t>
-      </w:r>
-      <w:r>
-        <w:rPr/>
-        <w:t xml:space="preserve">Even with short sessions the resulting file can be quite large and when loaded, switching from ChessPad to another app and back can take rather long time. For example, on Samsung S9, ChessPad  loads SicilianTaimanovMain-merged.pgn (created from </w:t>
+        <w:t>http://www.pgnmentor.com/files.html#openings</w:t>
+      </w:r>
+      <w:r>
+        <w:rPr/>
+        <w:t xml:space="preserve"> Web site. Merging these files can take very long time and Android can even abort ChessPad while it is working on such file. If this is the case, specify starting and ending game number to make each session short. After the merge is done, you can continue merging the same or another pgn file. If omitted, start and end mean the beginning and the end of pgn file accordingly. Even with short sessions the resulting file can be quite large and when loaded, switching from ChessPad to another app and back can take rather long time. For example, on Samsung S9, ChessPad  loads SicilianTaimanovMain-merged.pgn (created from </w:t>
       </w:r>
       <w:hyperlink r:id="rId8">
         <w:r>
           <w:rPr>
             <w:rStyle w:val="InternetLink"/>
           </w:rPr>
-          <w:t>https://www.pgnmentor.com/openings/SicilianTaimanovMain.zip</w:t>
+          <w:t>http://www.pgnmentor.com/openings/SicilianTaimanovMain.zip</w:t>
         </w:r>
       </w:hyperlink>
       <w:r>
@@ -817,7 +758,190 @@
       </w:r>
       <w:r>
         <w:rPr/>
-        <w:t>) in about 1 min. ChessPad takes the same time to preserve its status, when user activates another application. Considering that the merged file contains more than 1.5 Mln positions and the status needs to be updated only when the file is changed, this is probably acceptable.</w:t>
+        <w:t>) in about 1 min. ChessPad takes the same time to preserve its status, when user activates another application. Considering that the merged file contains more than 1.</w:t>
+      </w:r>
+      <w:r>
+        <w:rPr/>
+        <w:t>7</w:t>
+      </w:r>
+      <w:r>
+        <w:rPr/>
+        <w:t>M positions and the status needs to be updated only when the file is changed, this is probably acceptable.</w:t>
+      </w:r>
+    </w:p>
+    <w:p>
+      <w:pPr>
+        <w:pStyle w:val="TextBodyMsoNormal"/>
+        <w:spacing w:before="0" w:after="0"/>
+        <w:rPr>
+          <w:b w:val="false"/>
+          <w:bCs w:val="false"/>
+        </w:rPr>
+      </w:pPr>
+      <w:r>
+        <w:rPr>
+          <w:b/>
+          <w:bCs/>
+        </w:rPr>
+        <w:t xml:space="preserve">Merging games </w:t>
+      </w:r>
+      <w:r>
+        <w:rPr>
+          <w:b/>
+          <w:bCs/>
+        </w:rPr>
+        <w:t>on PC</w:t>
+      </w:r>
+      <w:r>
+        <w:rPr>
+          <w:b/>
+          <w:bCs/>
+        </w:rPr>
+        <w:t>.</w:t>
+      </w:r>
+      <w:r>
+        <w:rPr>
+          <w:b w:val="false"/>
+          <w:bCs w:val="false"/>
+        </w:rPr>
+        <w:t xml:space="preserve"> </w:t>
+      </w:r>
+      <w:r>
+        <w:rPr>
+          <w:b w:val="false"/>
+          <w:bCs w:val="false"/>
+        </w:rPr>
+        <w:t xml:space="preserve">Another option is </w:t>
+      </w:r>
+      <w:r>
+        <w:rPr>
+          <w:b w:val="false"/>
+          <w:bCs w:val="false"/>
+        </w:rPr>
+        <w:t xml:space="preserve">to </w:t>
+      </w:r>
+      <w:r>
+        <w:rPr>
+          <w:b w:val="false"/>
+          <w:bCs w:val="false"/>
+        </w:rPr>
+        <w:t xml:space="preserve">merge pgn files </w:t>
+      </w:r>
+      <w:r>
+        <w:rPr>
+          <w:b w:val="false"/>
+          <w:bCs w:val="false"/>
+        </w:rPr>
+        <w:t xml:space="preserve">using a more powerful computer, them upload the result on Android device. </w:t>
+      </w:r>
+      <w:r>
+        <w:rPr>
+          <w:b w:val="false"/>
+          <w:bCs w:val="false"/>
+        </w:rPr>
+        <w:t xml:space="preserve">The program </w:t>
+      </w:r>
+      <w:hyperlink r:id="rId9">
+        <w:r>
+          <w:rPr>
+            <w:rStyle w:val="InternetLink"/>
+            <w:b w:val="false"/>
+            <w:bCs w:val="false"/>
+          </w:rPr>
+          <w:t>http://github.com/ab-chesspad/ChessPad/raw/master/target/pgn-chesspad-cli-0.3.jar</w:t>
+        </w:r>
+      </w:hyperlink>
+      <w:r>
+        <w:rPr>
+          <w:b w:val="false"/>
+          <w:bCs w:val="false"/>
+        </w:rPr>
+        <w:t xml:space="preserve"> works on any machine where Java 8 or later is installed. </w:t>
+      </w:r>
+    </w:p>
+    <w:p>
+      <w:pPr>
+        <w:pStyle w:val="TextBodyMsoNormal"/>
+        <w:spacing w:before="0" w:after="0"/>
+        <w:rPr>
+          <w:b w:val="false"/>
+          <w:bCs w:val="false"/>
+        </w:rPr>
+      </w:pPr>
+      <w:r>
+        <w:rPr>
+          <w:b w:val="false"/>
+          <w:bCs w:val="false"/>
+        </w:rPr>
+        <w:t xml:space="preserve">Example. Assuming that you downloaded the program into the same folder where you stored </w:t>
+      </w:r>
+      <w:hyperlink r:id="rId10">
+        <w:r>
+          <w:rPr>
+            <w:rStyle w:val="InternetLink"/>
+            <w:b w:val="false"/>
+            <w:bCs w:val="false"/>
+          </w:rPr>
+          <w:t>http://www.pgnmentor.com/openings/SicilianGrandPrix.zip</w:t>
+        </w:r>
+      </w:hyperlink>
+      <w:r>
+        <w:rPr>
+          <w:b w:val="false"/>
+          <w:bCs w:val="false"/>
+        </w:rPr>
+        <w:t>.</w:t>
+      </w:r>
+    </w:p>
+    <w:p>
+      <w:pPr>
+        <w:pStyle w:val="TextBodyMsoNormal"/>
+        <w:spacing w:before="0" w:after="0"/>
+        <w:rPr>
+          <w:b w:val="false"/>
+          <w:bCs w:val="false"/>
+        </w:rPr>
+      </w:pPr>
+      <w:r>
+        <w:rPr>
+          <w:b w:val="false"/>
+          <w:bCs w:val="false"/>
+        </w:rPr>
+        <w:t>Open Terminal window (cmd.exe on Windows), navigate to the folder where you keep both files and type:</w:t>
+      </w:r>
+    </w:p>
+    <w:p>
+      <w:pPr>
+        <w:pStyle w:val="TextBodyMsoNormal"/>
+        <w:spacing w:before="0" w:after="0"/>
+        <w:rPr>
+          <w:b w:val="false"/>
+          <w:bCs w:val="false"/>
+        </w:rPr>
+      </w:pPr>
+      <w:r>
+        <w:rPr>
+          <w:b w:val="false"/>
+          <w:bCs w:val="false"/>
+        </w:rPr>
+        <w:t>java -jar pgn-chesspad-cli-0.3.jar merge "e4 c5 Nc3 Nc6 f4" SicilianGrandPrix.zip/SicilianGrandPrix.pgn SicilianGrandPrix-merged.pgn</w:t>
+      </w:r>
+    </w:p>
+    <w:p>
+      <w:pPr>
+        <w:pStyle w:val="TextBodyMsoNormal"/>
+        <w:spacing w:before="0" w:after="0"/>
+        <w:rPr>
+          <w:b w:val="false"/>
+          <w:bCs w:val="false"/>
+        </w:rPr>
+      </w:pPr>
+      <w:r>
+        <w:rPr>
+          <w:b w:val="false"/>
+          <w:bCs w:val="false"/>
+        </w:rPr>
+        <w:t>The program will go through all games in  SicilianGrandPrix.pgn, test them on including the position that is created after the specified moves and merge them into SicilianGrandPrix-merged.pgn file. After that you can upload pgn file on Android and open it in ChessPad.</w:t>
       </w:r>
     </w:p>
     <w:sectPr>

</xml_diff>

<commit_message>
option to add any move
</commit_message>
<xml_diff>
--- a/doc/ChessPad.docx
+++ b/doc/ChessPad.docx
@@ -735,14 +735,12 @@
         <w:rPr/>
         <w:t xml:space="preserve"> Web site. Merging these files can take very long time and Android can even abort ChessPad while it is working on such file. If this is the case, specify starting and ending game number to make each session short. After the merge is done, you can continue merging the same or another pgn file. If omitted, start and end mean the beginning and the end of pgn file accordingly. Even with short sessions the resulting file can be quite large and when loaded, switching from ChessPad to another app and back can take rather long time. For example, on Samsung S9, ChessPad  loads SicilianTaimanovMain-merged.pgn (created from </w:t>
       </w:r>
-      <w:hyperlink r:id="rId8">
-        <w:r>
-          <w:rPr>
-            <w:rStyle w:val="InternetLink"/>
-          </w:rPr>
-          <w:t>http://www.pgnmentor.com/openings/SicilianTaimanovMain.zip</w:t>
-        </w:r>
-      </w:hyperlink>
+      <w:r>
+        <w:rPr>
+          <w:rStyle w:val="InternetLink"/>
+        </w:rPr>
+        <w:t>http://www.pgnmentor.com/openings/SicilianTaimanovMain.zip</w:t>
+      </w:r>
       <w:r>
         <w:rPr/>
         <w:t xml:space="preserve"> by merging games after </w:t>
@@ -841,7 +839,7 @@
         </w:rPr>
         <w:t xml:space="preserve">The program </w:t>
       </w:r>
-      <w:hyperlink r:id="rId9">
+      <w:hyperlink r:id="rId8">
         <w:r>
           <w:rPr>
             <w:rStyle w:val="InternetLink"/>
@@ -873,12 +871,26 @@
           <w:b w:val="false"/>
           <w:bCs w:val="false"/>
         </w:rPr>
-        <w:t xml:space="preserve">Example. Assuming that you downloaded the program into the same folder where you stored </w:t>
-      </w:r>
-      <w:hyperlink r:id="rId10">
+        <w:t xml:space="preserve">Example. Assuming that you downloaded the program into the same folder where you </w:t>
+      </w:r>
+      <w:r>
+        <w:rPr>
+          <w:b w:val="false"/>
+          <w:bCs w:val="false"/>
+        </w:rPr>
+        <w:t>download</w:t>
+      </w:r>
+      <w:r>
+        <w:rPr>
+          <w:b w:val="false"/>
+          <w:bCs w:val="false"/>
+        </w:rPr>
+        <w:t xml:space="preserve"> </w:t>
+      </w:r>
+      <w:hyperlink r:id="rId9">
         <w:r>
           <w:rPr>
-            <w:rStyle w:val="InternetLink"/>
+            <w:rStyle w:val="VisitedInternetLink"/>
             <w:b w:val="false"/>
             <w:bCs w:val="false"/>
           </w:rPr>

</xml_diff>

<commit_message>
chesspad cli dgtboard for Lin, Mac, Win
</commit_message>
<xml_diff>
--- a/doc/ChessPad.docx
+++ b/doc/ChessPad.docx
@@ -15,17 +15,25 @@
           <w:b/>
           <w:bCs/>
         </w:rPr>
-        <w:t>ChessPad V 0.4</w:t>
-      </w:r>
-    </w:p>
-    <w:p>
-      <w:pPr>
-        <w:pStyle w:val="TextBodyMsoNormal"/>
-        <w:rPr/>
-      </w:pPr>
-      <w:r>
-        <w:rPr/>
-        <w:t xml:space="preserve">Load, browse, modify, delete PGN files, possibly inside zip files. You can get detailed information about PGN at </w:t>
+        <w:t>ChessPad V 0.5</w:t>
+      </w:r>
+    </w:p>
+    <w:p>
+      <w:pPr>
+        <w:pStyle w:val="TextBodyMsoNormal"/>
+        <w:rPr/>
+      </w:pPr>
+      <w:r>
+        <w:rPr/>
+        <w:t xml:space="preserve">Load, browse, modify, delete PGN files, possibly inside zip files. You can get </w:t>
+      </w:r>
+      <w:r>
+        <w:rPr/>
+        <w:t xml:space="preserve">the </w:t>
+      </w:r>
+      <w:r>
+        <w:rPr/>
+        <w:t xml:space="preserve">detailed information about PGN at </w:t>
       </w:r>
       <w:hyperlink r:id="rId2">
         <w:r>
@@ -339,27 +347,75 @@
       </w:pPr>
       <w:r>
         <w:rPr/>
-        <w:t>To place a piece on the board tap on it on the pool set, then tap on board where you want to place it as many times as you want. To remove a piece from the board fling it.</w:t>
-      </w:r>
-    </w:p>
-    <w:p>
-      <w:pPr>
-        <w:pStyle w:val="TextBodyMsoNormal"/>
-        <w:rPr/>
-      </w:pPr>
-      <w:r>
-        <w:rPr/>
-        <w:t>Setup can de finished and ChessPad returns to Game screen only if the position does not have errors, e.g no King, more than one King, etc.</w:t>
-      </w:r>
-    </w:p>
-    <w:p>
-      <w:pPr>
-        <w:pStyle w:val="TextBodyMsoNormal"/>
-        <w:rPr/>
-      </w:pPr>
-      <w:r>
-        <w:rPr/>
-        <w:t>To abandon Setup and return to Game screen user Menu ‘Cancel Setup’. The position will be lost in this case.</w:t>
+        <w:t xml:space="preserve">To place a piece on the board tap on it on the pool set, then tap on board where you want to place it as many times as you want. </w:t>
+      </w:r>
+      <w:r>
+        <w:rPr/>
+        <w:t>F</w:t>
+      </w:r>
+      <w:r>
+        <w:rPr/>
+        <w:t xml:space="preserve">ling </w:t>
+      </w:r>
+      <w:r>
+        <w:rPr/>
+        <w:t>a</w:t>
+      </w:r>
+      <w:r>
+        <w:rPr/>
+        <w:t xml:space="preserve"> piece </w:t>
+      </w:r>
+      <w:r>
+        <w:rPr/>
+        <w:t>t</w:t>
+      </w:r>
+      <w:r>
+        <w:rPr/>
+        <w:t xml:space="preserve">o remove </w:t>
+      </w:r>
+      <w:r>
+        <w:rPr/>
+        <w:t>it</w:t>
+      </w:r>
+      <w:r>
+        <w:rPr/>
+        <w:t xml:space="preserve"> from the board.</w:t>
+      </w:r>
+    </w:p>
+    <w:p>
+      <w:pPr>
+        <w:pStyle w:val="TextBodyMsoNormal"/>
+        <w:rPr/>
+      </w:pPr>
+      <w:r>
+        <w:rPr/>
+        <w:t xml:space="preserve">Setup can </w:t>
+      </w:r>
+      <w:r>
+        <w:rPr/>
+        <w:t>b</w:t>
+      </w:r>
+      <w:r>
+        <w:rPr/>
+        <w:t xml:space="preserve">e finished and ChessPad returns to Game screen only if the position does not have errors, </w:t>
+      </w:r>
+      <w:r>
+        <w:rPr/>
+        <w:t>like</w:t>
+      </w:r>
+      <w:r>
+        <w:rPr/>
+        <w:t xml:space="preserve"> no King, more than one King, etc.</w:t>
+      </w:r>
+    </w:p>
+    <w:p>
+      <w:pPr>
+        <w:pStyle w:val="TextBodyMsoNormal"/>
+        <w:rPr/>
+      </w:pPr>
+      <w:r>
+        <w:rPr/>
+        <w:t>To abandon Setup and return to Game screen use Menu ‘Cancel Setup’. The position will be lost in this case.</w:t>
       </w:r>
     </w:p>
     <w:p>
@@ -376,7 +432,7 @@
       </w:r>
       <w:r>
         <w:rPr/>
-        <w:t>. ChessPad  V0.4 merges variations when they lead to the same position. Example:</w:t>
+        <w:t>. ChessPad merges variations when they lead to the same position. Example:</w:t>
       </w:r>
     </w:p>
     <w:p>
@@ -515,7 +571,7 @@
           <w:b w:val="false"/>
           <w:bCs w:val="false"/>
         </w:rPr>
-        <w:t>Navigate to the position from which you want to see the available variants, e.g. the position that you see after</w:t>
+        <w:t>Navigate to the position from which you want to see the available variants, e. g. the position that you see after</w:t>
       </w:r>
     </w:p>
     <w:p>
@@ -768,142 +824,6 @@
           <w:b/>
           <w:bCs/>
         </w:rPr>
-        <w:t>Merging games on PC.</w:t>
-      </w:r>
-      <w:r>
-        <w:rPr>
-          <w:b w:val="false"/>
-          <w:bCs w:val="false"/>
-        </w:rPr>
-        <w:t xml:space="preserve"> Another option is to merge pgn files using a more powerful computer, them upload the result on Android device. The program </w:t>
-      </w:r>
-      <w:hyperlink r:id="rId8">
-        <w:r>
-          <w:rPr>
-            <w:rStyle w:val="InternetLink"/>
-            <w:b w:val="false"/>
-            <w:bCs w:val="false"/>
-          </w:rPr>
-          <w:t>http://github.com/ab-chesspad/ChessPad/raw/master/target/pgn-chesspad-cli-0.4.jar</w:t>
-        </w:r>
-      </w:hyperlink>
-      <w:r>
-        <w:rPr>
-          <w:b w:val="false"/>
-          <w:bCs w:val="false"/>
-        </w:rPr>
-        <w:t xml:space="preserve"> works on any machine where Java 8 or later is installed. </w:t>
-      </w:r>
-    </w:p>
-    <w:p>
-      <w:pPr>
-        <w:pStyle w:val="TextBodyMsoNormal"/>
-        <w:spacing w:before="0" w:after="0"/>
-        <w:rPr>
-          <w:b w:val="false"/>
-          <w:bCs w:val="false"/>
-        </w:rPr>
-      </w:pPr>
-      <w:r>
-        <w:rPr>
-          <w:b w:val="false"/>
-          <w:bCs w:val="false"/>
-        </w:rPr>
-        <w:t xml:space="preserve">Example. Assuming that you downloaded the program into the same folder where you download </w:t>
-      </w:r>
-      <w:hyperlink r:id="rId9">
-        <w:r>
-          <w:rPr>
-            <w:rStyle w:val="VisitedInternetLink"/>
-            <w:b w:val="false"/>
-            <w:bCs w:val="false"/>
-          </w:rPr>
-          <w:t>http://www.pgnmentor.com/openings/SicilianGrandPrix.zip</w:t>
-        </w:r>
-      </w:hyperlink>
-      <w:r>
-        <w:rPr>
-          <w:b w:val="false"/>
-          <w:bCs w:val="false"/>
-        </w:rPr>
-        <w:t>.</w:t>
-      </w:r>
-    </w:p>
-    <w:p>
-      <w:pPr>
-        <w:pStyle w:val="TextBodyMsoNormal"/>
-        <w:spacing w:before="0" w:after="0"/>
-        <w:rPr>
-          <w:b w:val="false"/>
-          <w:bCs w:val="false"/>
-        </w:rPr>
-      </w:pPr>
-      <w:r>
-        <w:rPr>
-          <w:b w:val="false"/>
-          <w:bCs w:val="false"/>
-        </w:rPr>
-        <w:t>Open Terminal window (cmd.exe on Windows), navigate to the folder where you keep both files and type:</w:t>
-      </w:r>
-    </w:p>
-    <w:p>
-      <w:pPr>
-        <w:pStyle w:val="TextBodyMsoNormal"/>
-        <w:spacing w:before="0" w:after="0"/>
-        <w:rPr>
-          <w:b w:val="false"/>
-          <w:bCs w:val="false"/>
-        </w:rPr>
-      </w:pPr>
-      <w:r>
-        <w:rPr>
-          <w:b w:val="false"/>
-          <w:bCs w:val="false"/>
-        </w:rPr>
-        <w:t>java -jar pgn-chesspad-cli-0.4.jar merge "e4 c5 Nc3 Nc6 f4" SicilianGrandPrix.zip/SicilianGrandPrix.pgn SicilianGrandPrix-merged.pgn</w:t>
-      </w:r>
-    </w:p>
-    <w:p>
-      <w:pPr>
-        <w:pStyle w:val="TextBodyMsoNormal"/>
-        <w:spacing w:before="0" w:after="0"/>
-        <w:rPr>
-          <w:b w:val="false"/>
-          <w:bCs w:val="false"/>
-        </w:rPr>
-      </w:pPr>
-      <w:r>
-        <w:rPr>
-          <w:b w:val="false"/>
-          <w:bCs w:val="false"/>
-        </w:rPr>
-        <w:t>The program will go through all games in  SicilianGrandPrix.pgn, test them on including the position that is created after the specified moves and merge them into SicilianGrandPrix-merged.pgn file. After that you can upload pgn file on Android and open it in ChessPad.</w:t>
-      </w:r>
-    </w:p>
-    <w:p>
-      <w:pPr>
-        <w:pStyle w:val="TextBodyMsoNormal"/>
-        <w:spacing w:before="0" w:after="0"/>
-        <w:rPr/>
-      </w:pPr>
-      <w:r>
-        <w:rPr/>
-      </w:r>
-    </w:p>
-    <w:p>
-      <w:pPr>
-        <w:pStyle w:val="TextBodyMsoNormal"/>
-        <w:spacing w:before="0" w:after="0"/>
-        <w:rPr>
-          <w:b w:val="false"/>
-          <w:bCs w:val="false"/>
-        </w:rPr>
-      </w:pPr>
-      <w:r>
-        <w:rPr>
-          <w:b/>
-          <w:bCs/>
-        </w:rPr>
         <w:t>Working with DGT eBoard</w:t>
       </w:r>
       <w:r>
@@ -911,49 +831,7 @@
           <w:b w:val="false"/>
           <w:bCs w:val="false"/>
         </w:rPr>
-        <w:t xml:space="preserve">. This option has been tested with an older serial port DGT eBoard and StarTech serial adapter ICUSBANDR232, on Samsung Alpha (V5.0, API 21), </w:t>
-      </w:r>
-      <w:r>
-        <w:rPr>
-          <w:b w:val="false"/>
-          <w:bCs w:val="false"/>
-        </w:rPr>
-        <w:t>Amazon Kindle 5 (API 22) and</w:t>
-      </w:r>
-      <w:r>
-        <w:rPr>
-          <w:b w:val="false"/>
-          <w:bCs w:val="false"/>
-        </w:rPr>
-        <w:t xml:space="preserve"> Samsung S9 (V8.0, API 26 and V9.0, API 27). </w:t>
-      </w:r>
-      <w:r>
-        <w:rPr>
-          <w:b w:val="false"/>
-          <w:bCs w:val="false"/>
-        </w:rPr>
-        <w:t>It is recommended to connect the adapter and the board first, power on both, then connect the phone.</w:t>
-      </w:r>
-      <w:r>
-        <w:rPr>
-          <w:b w:val="false"/>
-          <w:bCs w:val="false"/>
-        </w:rPr>
-        <w:t xml:space="preserve"> When the </w:t>
-      </w:r>
-      <w:r>
-        <w:rPr>
-          <w:b w:val="false"/>
-          <w:bCs w:val="false"/>
-        </w:rPr>
-        <w:t>adapter</w:t>
-      </w:r>
-      <w:r>
-        <w:rPr>
-          <w:b w:val="false"/>
-          <w:bCs w:val="false"/>
-        </w:rPr>
-        <w:t xml:space="preserve"> is attached to the phone the first time, the user sees the message:</w:t>
+        <w:t>. This option has been tested with an older serial port DGT eBoard and StarTech serial adapter ICUSBANDR232, on Samsung Alpha (V5.0, API 21), Amazon Kindle 5 (API 22) and Samsung S9 (V8.0, API 26 and V9.0, API 27). It is recommended to connect the adapter and the board first, power on both, then connect the phone. When the adapter is attached to the phone the first time, the user sees the message:</w:t>
       </w:r>
     </w:p>
     <w:p>
@@ -990,7 +868,7 @@
                     </pic:cNvPicPr>
                   </pic:nvPicPr>
                   <pic:blipFill>
-                    <a:blip r:embed="rId10"/>
+                    <a:blip r:embed="rId8"/>
                     <a:stretch>
                       <a:fillRect/>
                     </a:stretch>
@@ -1186,28 +1064,7 @@
           <w:b w:val="false"/>
           <w:bCs w:val="false"/>
         </w:rPr>
-        <w:t xml:space="preserve">If the board (adapter) gets disconnected, ChessPad automatically switches off DGT mode. But when the board </w:t>
-      </w:r>
-      <w:r>
-        <w:rPr>
-          <w:b w:val="false"/>
-          <w:bCs w:val="false"/>
-        </w:rPr>
-        <w:t>gets</w:t>
-      </w:r>
-      <w:r>
-        <w:rPr>
-          <w:b w:val="false"/>
-          <w:bCs w:val="false"/>
-        </w:rPr>
-        <w:t xml:space="preserve"> reconnected, it does not go to DGT mode. The user has to activate it via menu. </w:t>
-      </w:r>
-      <w:r>
-        <w:rPr>
-          <w:b w:val="false"/>
-          <w:bCs w:val="false"/>
-        </w:rPr>
-        <w:t>It is done because when the board is off, the position can change</w:t>
+        <w:t>If the board (adapter) gets disconnected, ChessPad automatically switches off DGT mode. But when the board gets reconnected, it does not go to DGT mode. The user has to activate it via menu. It is done because when the board is off, the position can change.</w:t>
       </w:r>
     </w:p>
     <w:p>
@@ -1241,7 +1098,21 @@
           <w:b w:val="false"/>
           <w:bCs w:val="false"/>
         </w:rPr>
-        <w:t>ChessPad has two modes, Setup/Mess and Game. Initially it is in Setup/Mess mode, where the players can set up any position and ChessPad just shows it on its screen, like:</w:t>
+        <w:t xml:space="preserve">ChessPad has two </w:t>
+      </w:r>
+      <w:r>
+        <w:rPr>
+          <w:b w:val="false"/>
+          <w:bCs w:val="false"/>
+        </w:rPr>
+        <w:t>DGT</w:t>
+      </w:r>
+      <w:r>
+        <w:rPr>
+          <w:b w:val="false"/>
+          <w:bCs w:val="false"/>
+        </w:rPr>
+        <w:t xml:space="preserve"> modes, Setup/Mess and Game. Initially it is in Setup/Mess mode, where the players can set up any position and ChessPad just shows it on its screen, like:</w:t>
       </w:r>
     </w:p>
     <w:p>
@@ -1253,7 +1124,7 @@
       <w:r>
         <w:rPr/>
         <w:drawing>
-          <wp:anchor behindDoc="0" distT="0" distB="0" distL="0" distR="0" simplePos="0" locked="0" layoutInCell="1" allowOverlap="1" relativeHeight="5">
+          <wp:anchor behindDoc="0" distT="0" distB="0" distL="0" distR="0" simplePos="0" locked="0" layoutInCell="1" allowOverlap="1" relativeHeight="2">
             <wp:simplePos x="0" y="0"/>
             <wp:positionH relativeFrom="column">
               <wp:posOffset>1831340</wp:posOffset>
@@ -1278,7 +1149,7 @@
                     </pic:cNvPicPr>
                   </pic:nvPicPr>
                   <pic:blipFill>
-                    <a:blip r:embed="rId11"/>
+                    <a:blip r:embed="rId9"/>
                     <a:stretch>
                       <a:fillRect/>
                     </a:stretch>
@@ -1424,6 +1295,16 @@
       </w:pPr>
       <w:r>
         <w:rPr/>
+      </w:r>
+    </w:p>
+    <w:p>
+      <w:pPr>
+        <w:pStyle w:val="TextBodyMsoNormal"/>
+        <w:spacing w:before="0" w:after="0"/>
+        <w:rPr/>
+      </w:pPr>
+      <w:r>
+        <w:rPr/>
         <w:t>In this mode the screen is quite similar to the regular Setup mode except for the pieces are set not on the screen, but on the chess board.</w:t>
       </w:r>
     </w:p>
@@ -1441,21 +1322,7 @@
           <w:b w:val="false"/>
           <w:bCs w:val="false"/>
         </w:rPr>
-        <w:t xml:space="preserve">Note that squares a1 and h8 on DGT eBoard are physically different, so, unless the players setup the initial position (that is recognized automatically), the user must use </w:t>
-      </w:r>
-      <w:r>
-        <w:rPr>
-          <w:b w:val="false"/>
-          <w:bCs w:val="false"/>
-        </w:rPr>
-        <w:t>Turn</w:t>
-      </w:r>
-      <w:r>
-        <w:rPr>
-          <w:b w:val="false"/>
-          <w:bCs w:val="false"/>
-        </w:rPr>
-        <w:t xml:space="preserve"> eBoard button (which is different from Revert Board button that only reverts the ChessPad screen) to specify the inverted chess board.</w:t>
+        <w:t>Note that squares a1 and h8 on DGT eBoard are physically different, so, unless the players setup the initial position (that is recognized automatically), the user must use Turn eBoard button (which is different from Revert Board button that only reverts the ChessPad screen) to specify the inverted chess board.</w:t>
       </w:r>
     </w:p>
     <w:p>
@@ -1556,7 +1423,21 @@
           <w:b w:val="false"/>
           <w:bCs w:val="false"/>
         </w:rPr>
-        <w:t>4. ChessPad finds that the position on the board can be reached with a legal move. The existing game is continued, the move is recorded.</w:t>
+        <w:t xml:space="preserve">4. ChessPad finds that the position on the board can be reached with a </w:t>
+      </w:r>
+      <w:r>
+        <w:rPr>
+          <w:b w:val="false"/>
+          <w:bCs w:val="false"/>
+        </w:rPr>
+        <w:t>single</w:t>
+      </w:r>
+      <w:r>
+        <w:rPr>
+          <w:b w:val="false"/>
+          <w:bCs w:val="false"/>
+        </w:rPr>
+        <w:t xml:space="preserve"> legal move. The existing game is continued, the move is recorded.</w:t>
       </w:r>
     </w:p>
     <w:p>
@@ -1602,7 +1483,7 @@
       <w:r>
         <w:rPr/>
         <w:drawing>
-          <wp:anchor behindDoc="0" distT="0" distB="0" distL="0" distR="0" simplePos="0" locked="0" layoutInCell="1" allowOverlap="1" relativeHeight="6">
+          <wp:anchor behindDoc="0" distT="0" distB="0" distL="0" distR="0" simplePos="0" locked="0" layoutInCell="1" allowOverlap="1" relativeHeight="3">
             <wp:simplePos x="0" y="0"/>
             <wp:positionH relativeFrom="column">
               <wp:align>center</wp:align>
@@ -1627,7 +1508,7 @@
                     </pic:cNvPicPr>
                   </pic:nvPicPr>
                   <pic:blipFill>
-                    <a:blip r:embed="rId12"/>
+                    <a:blip r:embed="rId10"/>
                     <a:stretch>
                       <a:fillRect/>
                     </a:stretch>
@@ -1773,15 +1654,7 @@
       </w:pPr>
       <w:r>
         <w:rPr/>
-        <w:t xml:space="preserve">In this mode all position changing fields and buttons (castling, </w:t>
-      </w:r>
-      <w:r>
-        <w:rPr/>
-        <w:t>turn</w:t>
-      </w:r>
-      <w:r>
-        <w:rPr/>
-        <w:t xml:space="preserve"> eBoard, move number, etc.) are disabled.</w:t>
+        <w:t>In this mode all position changing fields and buttons (castling, turn eBoard, move number, etc.) are disabled.</w:t>
       </w:r>
     </w:p>
     <w:p>
@@ -1816,19 +1689,21 @@
         </w:rPr>
         <w:t xml:space="preserve"> records the games until the user stops it explicitly. Then it writes a new pgn file with all recorded games. It increments Round tag and alternates White/Black tags automatically for every game. The recorded games can be found on Android in ChessPad folder as </w:t>
       </w:r>
-      <w:r>
-        <w:rPr>
-          <w:b w:val="false"/>
-          <w:bCs w:val="false"/>
-        </w:rPr>
-        <w:t>rec</w:t>
-      </w:r>
-      <w:r>
-        <w:rPr>
-          <w:b w:val="false"/>
-          <w:bCs w:val="false"/>
-        </w:rPr>
-        <w:t>-YYYY-MM-DD_hh-mm-ss.pgn files.</w:t>
+      <w:bookmarkStart w:id="3" w:name="__DdeLink__146_986809779"/>
+      <w:r>
+        <w:rPr>
+          <w:b w:val="false"/>
+          <w:bCs w:val="false"/>
+        </w:rPr>
+        <w:t>rec-YYYY-MM-DD_hh-mm-ss.pgn</w:t>
+      </w:r>
+      <w:bookmarkEnd w:id="3"/>
+      <w:r>
+        <w:rPr>
+          <w:b w:val="false"/>
+          <w:bCs w:val="false"/>
+        </w:rPr>
+        <w:t xml:space="preserve"> files.</w:t>
       </w:r>
     </w:p>
     <w:p>
@@ -1896,10 +1771,1208 @@
       <w:pPr>
         <w:pStyle w:val="TextBodyMsoNormal"/>
         <w:spacing w:before="0" w:after="0"/>
-        <w:rPr/>
-      </w:pPr>
-      <w:r>
-        <w:rPr/>
+        <w:rPr>
+          <w:b w:val="false"/>
+          <w:bCs w:val="false"/>
+        </w:rPr>
+      </w:pPr>
+      <w:r>
+        <w:rPr>
+          <w:b/>
+          <w:bCs/>
+        </w:rPr>
+        <w:t>CLI option on desktop/laptop.</w:t>
+      </w:r>
+      <w:r>
+        <w:rPr>
+          <w:b w:val="false"/>
+          <w:bCs w:val="false"/>
+        </w:rPr>
+        <w:t xml:space="preserve"> Command-line version of ChessPad can be used on any machine where Java 10 or later is installed. Its main purpose is to merge large files and record moves on DGT eBoard when Android device is slow on unavailable. The program can be found at </w:t>
+      </w:r>
+      <w:hyperlink r:id="rId11">
+        <w:r>
+          <w:rPr>
+            <w:rStyle w:val="InternetLink"/>
+            <w:b w:val="false"/>
+            <w:bCs w:val="false"/>
+          </w:rPr>
+          <w:t>http://github.com/ab-chesspad/ChessPad/raw/master/target/chesspad-cli.zip</w:t>
+        </w:r>
+      </w:hyperlink>
+      <w:r>
+        <w:rPr>
+          <w:b w:val="false"/>
+          <w:bCs w:val="false"/>
+        </w:rPr>
+        <w:t xml:space="preserve">. The file includes the program itself and supporting libraries. Download and unzip the file. Merge option can be used out-of-box. </w:t>
+      </w:r>
+    </w:p>
+    <w:p>
+      <w:pPr>
+        <w:pStyle w:val="TextBodyMsoNormal"/>
+        <w:spacing w:before="0" w:after="0"/>
+        <w:rPr>
+          <w:b w:val="false"/>
+          <w:bCs w:val="false"/>
+        </w:rPr>
+      </w:pPr>
+      <w:r>
+        <w:rPr>
+          <w:b w:val="false"/>
+          <w:bCs w:val="false"/>
+        </w:rPr>
+        <w:t xml:space="preserve">Example. </w:t>
+      </w:r>
+    </w:p>
+    <w:p>
+      <w:pPr>
+        <w:pStyle w:val="TextBodyMsoNormal"/>
+        <w:spacing w:before="0" w:after="0"/>
+        <w:rPr>
+          <w:b w:val="false"/>
+          <w:bCs w:val="false"/>
+        </w:rPr>
+      </w:pPr>
+      <w:r>
+        <w:rPr>
+          <w:b w:val="false"/>
+          <w:bCs w:val="false"/>
+        </w:rPr>
+        <w:t xml:space="preserve">Download </w:t>
+      </w:r>
+      <w:hyperlink r:id="rId12">
+        <w:r>
+          <w:rPr>
+            <w:rStyle w:val="VisitedInternetLink"/>
+            <w:b w:val="false"/>
+            <w:bCs w:val="false"/>
+          </w:rPr>
+          <w:t>http://www.pgnmentor.com/openings/SicilianGrandPrix.zip</w:t>
+        </w:r>
+      </w:hyperlink>
+      <w:r>
+        <w:rPr>
+          <w:b w:val="false"/>
+          <w:bCs w:val="false"/>
+        </w:rPr>
+        <w:t xml:space="preserve"> into the same folder where unzipped program is located. </w:t>
+      </w:r>
+    </w:p>
+    <w:p>
+      <w:pPr>
+        <w:pStyle w:val="TextBodyMsoNormal"/>
+        <w:spacing w:before="0" w:after="0"/>
+        <w:rPr>
+          <w:b w:val="false"/>
+          <w:bCs w:val="false"/>
+        </w:rPr>
+      </w:pPr>
+      <w:r>
+        <w:rPr>
+          <w:b w:val="false"/>
+          <w:bCs w:val="false"/>
+        </w:rPr>
+        <w:t xml:space="preserve">Open Terminal window (cmd.exe on Windows). </w:t>
+      </w:r>
+    </w:p>
+    <w:p>
+      <w:pPr>
+        <w:pStyle w:val="TextBodyMsoNormal"/>
+        <w:spacing w:before="0" w:after="0"/>
+        <w:rPr>
+          <w:b w:val="false"/>
+          <w:bCs w:val="false"/>
+        </w:rPr>
+      </w:pPr>
+      <w:r>
+        <w:rPr>
+          <w:b w:val="false"/>
+          <w:bCs w:val="false"/>
+        </w:rPr>
+        <w:t>Navigate to the folder where the unzipped files are located using cd command and type:</w:t>
+      </w:r>
+    </w:p>
+    <w:p>
+      <w:pPr>
+        <w:pStyle w:val="TextBodyMsoNormal"/>
+        <w:spacing w:before="0" w:after="0"/>
+        <w:rPr>
+          <w:b w:val="false"/>
+          <w:bCs w:val="false"/>
+          <w:i/>
+          <w:iCs/>
+        </w:rPr>
+      </w:pPr>
+      <w:bookmarkStart w:id="4" w:name="__DdeLink__306_4539759421"/>
+      <w:r>
+        <w:rPr>
+          <w:b w:val="false"/>
+          <w:bCs w:val="false"/>
+          <w:i/>
+          <w:iCs/>
+        </w:rPr>
+        <w:t>java -Xmx2g -jar chesspad-cli.jar merge</w:t>
+      </w:r>
+      <w:bookmarkEnd w:id="4"/>
+      <w:r>
+        <w:rPr>
+          <w:b w:val="false"/>
+          <w:bCs w:val="false"/>
+          <w:i/>
+          <w:iCs/>
+        </w:rPr>
+        <w:t xml:space="preserve"> "e4 c5 Nc3 Nc6 f4" SicilianGrandPrix.zip/SicilianGrandPrix.pgn SicilianGrandPrix-merged.pgn</w:t>
+      </w:r>
+    </w:p>
+    <w:p>
+      <w:pPr>
+        <w:pStyle w:val="TextBodyMsoNormal"/>
+        <w:spacing w:before="0" w:after="0"/>
+        <w:rPr>
+          <w:b w:val="false"/>
+          <w:bCs w:val="false"/>
+        </w:rPr>
+      </w:pPr>
+      <w:r>
+        <w:rPr>
+          <w:b w:val="false"/>
+          <w:bCs w:val="false"/>
+        </w:rPr>
+        <w:t>The program will go through all games in  SicilianGrandPrix.pgn, test them on including the position that is created after the specified moves and merge them into SicilianGrandPrix-merged.pgn file. After that you can upload pgn file on Android and open it in ChessPad or any other program that understands pgn format.</w:t>
+      </w:r>
+    </w:p>
+    <w:p>
+      <w:pPr>
+        <w:pStyle w:val="TextBodyMsoNormal"/>
+        <w:spacing w:before="0" w:after="0"/>
+        <w:rPr/>
+      </w:pPr>
+      <w:r>
+        <w:rPr/>
+      </w:r>
+    </w:p>
+    <w:p>
+      <w:pPr>
+        <w:pStyle w:val="TextBodyMsoNormal"/>
+        <w:spacing w:before="0" w:after="0"/>
+        <w:rPr>
+          <w:b w:val="false"/>
+          <w:bCs w:val="false"/>
+        </w:rPr>
+      </w:pPr>
+      <w:r>
+        <w:rPr>
+          <w:b/>
+          <w:bCs/>
+        </w:rPr>
+        <w:t xml:space="preserve">Using DGT eBoard on desktop/laptop. </w:t>
+      </w:r>
+      <w:r>
+        <w:rPr>
+          <w:b w:val="false"/>
+          <w:bCs w:val="false"/>
+        </w:rPr>
+        <w:t xml:space="preserve">This option has been tested with serial port DGT eBoard and TechT00 USB to RS232 </w:t>
+      </w:r>
+      <w:r>
+        <w:rPr>
+          <w:b w:val="false"/>
+          <w:bCs w:val="false"/>
+        </w:rPr>
+        <w:t xml:space="preserve">male </w:t>
+      </w:r>
+      <w:r>
+        <w:rPr>
+          <w:b w:val="false"/>
+          <w:bCs w:val="false"/>
+        </w:rPr>
+        <w:t>adapter, on Windows 8.1, Ubuntu 14.04 and MacOSX 10.13.</w:t>
+      </w:r>
+    </w:p>
+    <w:p>
+      <w:pPr>
+        <w:pStyle w:val="TextBodyMsoNormal"/>
+        <w:spacing w:before="0" w:after="0"/>
+        <w:rPr>
+          <w:b w:val="false"/>
+          <w:bCs w:val="false"/>
+        </w:rPr>
+      </w:pPr>
+      <w:r>
+        <w:rPr>
+          <w:b w:val="false"/>
+          <w:bCs w:val="false"/>
+        </w:rPr>
+        <w:t>Installation requires some simple steps and depends on the OS.</w:t>
+      </w:r>
+    </w:p>
+    <w:p>
+      <w:pPr>
+        <w:pStyle w:val="TextBodyMsoNormal"/>
+        <w:spacing w:before="0" w:after="0"/>
+        <w:rPr/>
+      </w:pPr>
+      <w:r>
+        <w:rPr/>
+      </w:r>
+    </w:p>
+    <w:p>
+      <w:pPr>
+        <w:pStyle w:val="TextBodyMsoNormal"/>
+        <w:spacing w:before="0" w:after="0"/>
+        <w:rPr>
+          <w:b/>
+          <w:bCs/>
+          <w:i/>
+          <w:iCs/>
+        </w:rPr>
+      </w:pPr>
+      <w:r>
+        <w:rPr>
+          <w:b/>
+          <w:bCs/>
+          <w:i/>
+          <w:iCs/>
+        </w:rPr>
+        <w:t>Windows:</w:t>
+      </w:r>
+    </w:p>
+    <w:p>
+      <w:pPr>
+        <w:pStyle w:val="TextBodyMsoNormal"/>
+        <w:spacing w:before="0" w:after="0"/>
+        <w:rPr/>
+      </w:pPr>
+      <w:r>
+        <w:rPr/>
+        <w:t>Plug in TechT00 adapter, let Windows install driver.</w:t>
+      </w:r>
+    </w:p>
+    <w:p>
+      <w:pPr>
+        <w:pStyle w:val="TextBodyMsoNormal"/>
+        <w:spacing w:before="0" w:after="0"/>
+        <w:rPr/>
+      </w:pPr>
+      <w:r>
+        <w:rPr/>
+        <w:t>Launch Device Manager, open Ports, note something like “USB Serial Port (COM3)”.</w:t>
+      </w:r>
+    </w:p>
+    <w:p>
+      <w:pPr>
+        <w:pStyle w:val="TextBodyMsoNormal"/>
+        <w:spacing w:before="0" w:after="0"/>
+        <w:rPr>
+          <w:b w:val="false"/>
+          <w:bCs w:val="false"/>
+        </w:rPr>
+      </w:pPr>
+      <w:r>
+        <w:rPr/>
+        <w:t xml:space="preserve">What you see is the port name that will be </w:t>
+      </w:r>
+      <w:bookmarkStart w:id="5" w:name="__DdeLink__217_619760358"/>
+      <w:r>
+        <w:rPr/>
+        <w:t>use</w:t>
+      </w:r>
+      <w:r>
+        <w:rPr/>
+        <w:t>d</w:t>
+      </w:r>
+      <w:r>
+        <w:rPr/>
+        <w:t xml:space="preserve"> </w:t>
+      </w:r>
+      <w:r>
+        <w:rPr/>
+        <w:t xml:space="preserve">with </w:t>
+      </w:r>
+      <w:bookmarkEnd w:id="5"/>
+      <w:r>
+        <w:rPr>
+          <w:b w:val="false"/>
+          <w:bCs w:val="false"/>
+        </w:rPr>
+        <w:t>chesspad-cli.jar.</w:t>
+      </w:r>
+    </w:p>
+    <w:p>
+      <w:pPr>
+        <w:pStyle w:val="TextBodyMsoNormal"/>
+        <w:spacing w:before="0" w:after="0"/>
+        <w:rPr/>
+      </w:pPr>
+      <w:r>
+        <w:rPr/>
+      </w:r>
+    </w:p>
+    <w:p>
+      <w:pPr>
+        <w:pStyle w:val="TextBodyMsoNormal"/>
+        <w:spacing w:before="0" w:after="0"/>
+        <w:rPr>
+          <w:b/>
+          <w:bCs/>
+          <w:i/>
+          <w:iCs/>
+        </w:rPr>
+      </w:pPr>
+      <w:r>
+        <w:rPr>
+          <w:b/>
+          <w:bCs/>
+          <w:i/>
+          <w:iCs/>
+        </w:rPr>
+        <w:t>Mac OSX:</w:t>
+      </w:r>
+    </w:p>
+    <w:p>
+      <w:pPr>
+        <w:pStyle w:val="TextBodyMsoNormal"/>
+        <w:spacing w:before="0" w:after="0"/>
+        <w:rPr>
+          <w:b w:val="false"/>
+          <w:bCs w:val="false"/>
+        </w:rPr>
+      </w:pPr>
+      <w:r>
+        <w:rPr>
+          <w:b w:val="false"/>
+          <w:bCs w:val="false"/>
+        </w:rPr>
+        <w:t>Open Terminal.</w:t>
+      </w:r>
+    </w:p>
+    <w:p>
+      <w:pPr>
+        <w:pStyle w:val="TextBodyMsoNormal"/>
+        <w:spacing w:before="0" w:after="0"/>
+        <w:rPr>
+          <w:b w:val="false"/>
+          <w:bCs w:val="false"/>
+        </w:rPr>
+      </w:pPr>
+      <w:r>
+        <w:rPr>
+          <w:b w:val="false"/>
+          <w:bCs w:val="false"/>
+        </w:rPr>
+        <w:t>Navigate to the folder where the unzipped files are located using cd command and type:</w:t>
+      </w:r>
+    </w:p>
+    <w:p>
+      <w:pPr>
+        <w:pStyle w:val="TextBodyMsoNormal"/>
+        <w:spacing w:before="0" w:after="0"/>
+        <w:rPr>
+          <w:b w:val="false"/>
+          <w:bCs w:val="false"/>
+          <w:i/>
+          <w:iCs/>
+        </w:rPr>
+      </w:pPr>
+      <w:r>
+        <w:rPr>
+          <w:b w:val="false"/>
+          <w:bCs w:val="false"/>
+          <w:i/>
+          <w:iCs/>
+        </w:rPr>
+        <w:t>sudo cp lib/macosx/libftd2xx.1.2.2.dylib /usr/local/lib/libftd2xx.1.2.2.dylib</w:t>
+      </w:r>
+    </w:p>
+    <w:p>
+      <w:pPr>
+        <w:pStyle w:val="TextBodyMsoNormal"/>
+        <w:spacing w:before="0" w:after="0"/>
+        <w:rPr>
+          <w:b w:val="false"/>
+          <w:bCs w:val="false"/>
+          <w:i/>
+          <w:iCs/>
+        </w:rPr>
+      </w:pPr>
+      <w:r>
+        <w:rPr>
+          <w:b w:val="false"/>
+          <w:bCs w:val="false"/>
+          <w:i/>
+          <w:iCs/>
+        </w:rPr>
+        <w:t>sudo ln -sf /usr/local/lib/libftd2xx.1.2.2.dylib /usr/local/lib/libftd2xx.dylib</w:t>
+      </w:r>
+    </w:p>
+    <w:p>
+      <w:pPr>
+        <w:pStyle w:val="TextBodyMsoNormal"/>
+        <w:spacing w:before="0" w:after="0"/>
+        <w:rPr/>
+      </w:pPr>
+      <w:r>
+        <w:rPr/>
+        <w:t>Note that these two commands will require you to provide the administrative password.</w:t>
+      </w:r>
+    </w:p>
+    <w:p>
+      <w:pPr>
+        <w:pStyle w:val="TextBodyMsoNormal"/>
+        <w:spacing w:before="0" w:after="0"/>
+        <w:rPr/>
+      </w:pPr>
+      <w:r>
+        <w:rPr/>
+        <w:t>Plug in TechT00 adapter and type:</w:t>
+      </w:r>
+    </w:p>
+    <w:p>
+      <w:pPr>
+        <w:pStyle w:val="TextBodyMsoNormal"/>
+        <w:spacing w:before="0" w:after="0"/>
+        <w:rPr>
+          <w:i/>
+          <w:iCs/>
+        </w:rPr>
+      </w:pPr>
+      <w:r>
+        <w:rPr>
+          <w:i/>
+          <w:iCs/>
+        </w:rPr>
+        <w:t>ls /dev/cu.usbserial-*</w:t>
+      </w:r>
+    </w:p>
+    <w:p>
+      <w:pPr>
+        <w:pStyle w:val="TextBodyMsoNormal"/>
+        <w:spacing w:before="0" w:after="0"/>
+        <w:rPr/>
+      </w:pPr>
+      <w:r>
+        <w:rPr/>
+        <w:t>You'll see something like “/dev/cu.usbserial-A906SVD2”</w:t>
+      </w:r>
+    </w:p>
+    <w:p>
+      <w:pPr>
+        <w:pStyle w:val="TextBodyMsoNormal"/>
+        <w:spacing w:before="0" w:after="0"/>
+        <w:rPr>
+          <w:b w:val="false"/>
+          <w:bCs w:val="false"/>
+        </w:rPr>
+      </w:pPr>
+      <w:r>
+        <w:rPr>
+          <w:b w:val="false"/>
+          <w:bCs w:val="false"/>
+        </w:rPr>
+        <w:t>This is the port name that will be use</w:t>
+      </w:r>
+      <w:r>
+        <w:rPr>
+          <w:b w:val="false"/>
+          <w:bCs w:val="false"/>
+        </w:rPr>
+        <w:t>d</w:t>
+      </w:r>
+      <w:r>
+        <w:rPr>
+          <w:b w:val="false"/>
+          <w:bCs w:val="false"/>
+        </w:rPr>
+        <w:t xml:space="preserve"> </w:t>
+      </w:r>
+      <w:r>
+        <w:rPr>
+          <w:b w:val="false"/>
+          <w:bCs w:val="false"/>
+        </w:rPr>
+        <w:t>with</w:t>
+      </w:r>
+      <w:r>
+        <w:rPr>
+          <w:b w:val="false"/>
+          <w:bCs w:val="false"/>
+        </w:rPr>
+        <w:t xml:space="preserve"> chesspad-cli.jar.</w:t>
+      </w:r>
+    </w:p>
+    <w:p>
+      <w:pPr>
+        <w:pStyle w:val="TextBodyMsoNormal"/>
+        <w:spacing w:before="0" w:after="0"/>
+        <w:rPr/>
+      </w:pPr>
+      <w:r>
+        <w:rPr/>
+      </w:r>
+    </w:p>
+    <w:p>
+      <w:pPr>
+        <w:pStyle w:val="TextBodyMsoNormal"/>
+        <w:spacing w:before="0" w:after="0"/>
+        <w:rPr/>
+      </w:pPr>
+      <w:r>
+        <w:rPr/>
+      </w:r>
+    </w:p>
+    <w:p>
+      <w:pPr>
+        <w:pStyle w:val="TextBodyMsoNormal"/>
+        <w:spacing w:before="0" w:after="0"/>
+        <w:rPr>
+          <w:b/>
+          <w:bCs/>
+          <w:i/>
+          <w:iCs/>
+        </w:rPr>
+      </w:pPr>
+      <w:r>
+        <w:rPr>
+          <w:b/>
+          <w:bCs/>
+          <w:i/>
+          <w:iCs/>
+        </w:rPr>
+        <w:t>Linux:</w:t>
+      </w:r>
+    </w:p>
+    <w:p>
+      <w:pPr>
+        <w:pStyle w:val="TextBodyMsoNormal"/>
+        <w:spacing w:before="0" w:after="0"/>
+        <w:rPr>
+          <w:b w:val="false"/>
+          <w:bCs w:val="false"/>
+        </w:rPr>
+      </w:pPr>
+      <w:r>
+        <w:rPr>
+          <w:b w:val="false"/>
+          <w:bCs w:val="false"/>
+        </w:rPr>
+        <w:t>Open Terminal.</w:t>
+      </w:r>
+    </w:p>
+    <w:p>
+      <w:pPr>
+        <w:pStyle w:val="TextBodyMsoNormal"/>
+        <w:spacing w:before="0" w:after="0"/>
+        <w:rPr>
+          <w:b w:val="false"/>
+          <w:bCs w:val="false"/>
+        </w:rPr>
+      </w:pPr>
+      <w:r>
+        <w:rPr>
+          <w:b w:val="false"/>
+          <w:bCs w:val="false"/>
+        </w:rPr>
+        <w:t>Plug in TechT00 adapter and type:</w:t>
+      </w:r>
+    </w:p>
+    <w:p>
+      <w:pPr>
+        <w:pStyle w:val="TextBodyMsoNormal"/>
+        <w:spacing w:before="0" w:after="0"/>
+        <w:rPr>
+          <w:b w:val="false"/>
+          <w:bCs w:val="false"/>
+          <w:i/>
+          <w:iCs/>
+        </w:rPr>
+      </w:pPr>
+      <w:r>
+        <w:rPr>
+          <w:b w:val="false"/>
+          <w:bCs w:val="false"/>
+          <w:i/>
+          <w:iCs/>
+        </w:rPr>
+        <w:t>dmesg | grep tty</w:t>
+      </w:r>
+    </w:p>
+    <w:p>
+      <w:pPr>
+        <w:pStyle w:val="TextBodyMsoNormal"/>
+        <w:spacing w:before="0" w:after="0"/>
+        <w:rPr>
+          <w:b w:val="false"/>
+          <w:bCs w:val="false"/>
+        </w:rPr>
+      </w:pPr>
+      <w:r>
+        <w:rPr>
+          <w:b w:val="false"/>
+          <w:bCs w:val="false"/>
+        </w:rPr>
+        <w:t>You'll see something like:</w:t>
+      </w:r>
+    </w:p>
+    <w:p>
+      <w:pPr>
+        <w:pStyle w:val="TextBodyMsoNormal"/>
+        <w:spacing w:before="0" w:after="0"/>
+        <w:rPr>
+          <w:b w:val="false"/>
+          <w:bCs w:val="false"/>
+        </w:rPr>
+      </w:pPr>
+      <w:r>
+        <w:rPr>
+          <w:b w:val="false"/>
+          <w:bCs w:val="false"/>
+        </w:rPr>
+        <w:t>…</w:t>
+      </w:r>
+    </w:p>
+    <w:p>
+      <w:pPr>
+        <w:pStyle w:val="TextBodyMsoNormal"/>
+        <w:spacing w:before="0" w:after="0"/>
+        <w:rPr>
+          <w:b w:val="false"/>
+          <w:bCs w:val="false"/>
+        </w:rPr>
+      </w:pPr>
+      <w:r>
+        <w:rPr>
+          <w:b w:val="false"/>
+          <w:bCs w:val="false"/>
+        </w:rPr>
+        <w:t>[17570.282418] usb 1-2: FTDI USB Serial Device converter now attached to ttyUSB0</w:t>
+      </w:r>
+    </w:p>
+    <w:p>
+      <w:pPr>
+        <w:pStyle w:val="TextBodyMsoNormal"/>
+        <w:spacing w:before="0" w:after="0"/>
+        <w:rPr/>
+      </w:pPr>
+      <w:r>
+        <w:rPr/>
+      </w:r>
+    </w:p>
+    <w:p>
+      <w:pPr>
+        <w:pStyle w:val="TextBodyMsoNormal"/>
+        <w:spacing w:before="0" w:after="0"/>
+        <w:rPr>
+          <w:b w:val="false"/>
+          <w:bCs w:val="false"/>
+        </w:rPr>
+      </w:pPr>
+      <w:r>
+        <w:rPr>
+          <w:b w:val="false"/>
+          <w:bCs w:val="false"/>
+        </w:rPr>
+        <w:t>ttyUSB0 or /dev/ttyUSB0 is the port name that will be use</w:t>
+      </w:r>
+      <w:r>
+        <w:rPr>
+          <w:b w:val="false"/>
+          <w:bCs w:val="false"/>
+        </w:rPr>
+        <w:t>d</w:t>
+      </w:r>
+      <w:r>
+        <w:rPr>
+          <w:b w:val="false"/>
+          <w:bCs w:val="false"/>
+        </w:rPr>
+        <w:t xml:space="preserve"> </w:t>
+      </w:r>
+      <w:r>
+        <w:rPr>
+          <w:b w:val="false"/>
+          <w:bCs w:val="false"/>
+        </w:rPr>
+        <w:t xml:space="preserve">with </w:t>
+      </w:r>
+      <w:r>
+        <w:rPr>
+          <w:b w:val="false"/>
+          <w:bCs w:val="false"/>
+        </w:rPr>
+        <w:t>chesspad-cli.jar.</w:t>
+      </w:r>
+    </w:p>
+    <w:p>
+      <w:pPr>
+        <w:pStyle w:val="TextBodyMsoNormal"/>
+        <w:spacing w:before="0" w:after="0"/>
+        <w:rPr/>
+      </w:pPr>
+      <w:r>
+        <w:rPr/>
+        <w:t>Make sure that you are in the group “dialup”.</w:t>
+      </w:r>
+    </w:p>
+    <w:p>
+      <w:pPr>
+        <w:pStyle w:val="TextBodyMsoNormal"/>
+        <w:spacing w:before="0" w:after="0"/>
+        <w:rPr/>
+      </w:pPr>
+      <w:r>
+        <w:rPr/>
+      </w:r>
+    </w:p>
+    <w:p>
+      <w:pPr>
+        <w:pStyle w:val="TextBodyMsoNormal"/>
+        <w:spacing w:before="0" w:after="0"/>
+        <w:rPr>
+          <w:b/>
+          <w:bCs/>
+          <w:i/>
+          <w:iCs/>
+        </w:rPr>
+      </w:pPr>
+      <w:r>
+        <w:rPr>
+          <w:b/>
+          <w:bCs/>
+          <w:i/>
+          <w:iCs/>
+        </w:rPr>
+        <w:t>Usage on all systems:</w:t>
+      </w:r>
+    </w:p>
+    <w:p>
+      <w:pPr>
+        <w:pStyle w:val="TextBodyMsoNormal"/>
+        <w:spacing w:before="0" w:after="0"/>
+        <w:rPr>
+          <w:b w:val="false"/>
+          <w:bCs w:val="false"/>
+        </w:rPr>
+      </w:pPr>
+      <w:r>
+        <w:rPr>
+          <w:b w:val="false"/>
+          <w:bCs w:val="false"/>
+        </w:rPr>
+        <w:t>When you know the port that DGT board is using, open Terminal (On Windows click on Launch menu, select Run and type “cmd.exe”.</w:t>
+      </w:r>
+    </w:p>
+    <w:p>
+      <w:pPr>
+        <w:pStyle w:val="TextBodyMsoNormal"/>
+        <w:spacing w:before="0" w:after="0"/>
+        <w:rPr/>
+      </w:pPr>
+      <w:r>
+        <w:rPr>
+          <w:b w:val="false"/>
+          <w:bCs w:val="false"/>
+        </w:rPr>
+        <w:t>Navigate to the folder where the unzipped files are located using cd command and type</w:t>
+      </w:r>
+      <w:r>
+        <w:rPr/>
+        <w:t xml:space="preserve"> using the port name found above:</w:t>
+      </w:r>
+    </w:p>
+    <w:p>
+      <w:pPr>
+        <w:pStyle w:val="TextBodyMsoNormal"/>
+        <w:spacing w:before="0" w:after="0"/>
+        <w:rPr>
+          <w:b w:val="false"/>
+          <w:bCs w:val="false"/>
+          <w:i/>
+          <w:iCs/>
+        </w:rPr>
+      </w:pPr>
+      <w:bookmarkStart w:id="6" w:name="__DdeLink__306_45397594211"/>
+      <w:r>
+        <w:rPr>
+          <w:b w:val="false"/>
+          <w:bCs w:val="false"/>
+          <w:i/>
+          <w:iCs/>
+        </w:rPr>
+        <w:t xml:space="preserve">java -Xmx2g -jar chesspad-cli.jar </w:t>
+      </w:r>
+      <w:bookmarkEnd w:id="6"/>
+      <w:r>
+        <w:rPr>
+          <w:b w:val="false"/>
+          <w:bCs w:val="false"/>
+          <w:i/>
+          <w:iCs/>
+        </w:rPr>
+        <w:t xml:space="preserve">dgtboard COM3 </w:t>
+      </w:r>
+    </w:p>
+    <w:p>
+      <w:pPr>
+        <w:pStyle w:val="TextBodyMsoNormal"/>
+        <w:spacing w:before="0" w:after="0"/>
+        <w:rPr/>
+      </w:pPr>
+      <w:r>
+        <w:rPr/>
+        <w:t>Wait until you see the message:</w:t>
+      </w:r>
+    </w:p>
+    <w:p>
+      <w:pPr>
+        <w:pStyle w:val="TextBodyMsoNormal"/>
+        <w:spacing w:before="0" w:after="0"/>
+        <w:rPr>
+          <w:b/>
+          <w:bCs/>
+        </w:rPr>
+      </w:pPr>
+      <w:r>
+        <w:rPr>
+          <w:b/>
+          <w:bCs/>
+        </w:rPr>
+        <w:t>D/chesspad-debug.DgtBoardPad: updatePad: 0x92, DGT Projects - This DGT board is produced by DGT Projects. ..DGT Projects is a registered trade mark. ..111099 OTP/Bus/8KP/8KE/P6/ChessBase. Ver 1.5  Sernr: NNNNN</w:t>
+      </w:r>
+    </w:p>
+    <w:p>
+      <w:pPr>
+        <w:pStyle w:val="TextBodyMsoNormal"/>
+        <w:spacing w:before="0" w:after="0"/>
+        <w:rPr/>
+      </w:pPr>
+      <w:r>
+        <w:rPr/>
+        <w:t>If the initial position is not set up, the program will display:</w:t>
+      </w:r>
+    </w:p>
+    <w:p>
+      <w:pPr>
+        <w:pStyle w:val="TextBodyMsoNormal"/>
+        <w:spacing w:before="0" w:after="0"/>
+        <w:rPr>
+          <w:b/>
+          <w:bCs/>
+        </w:rPr>
+      </w:pPr>
+      <w:r>
+        <w:rPr>
+          <w:b/>
+          <w:bCs/>
+        </w:rPr>
+        <w:t>Restore position on the board or start a new game.</w:t>
+      </w:r>
+    </w:p>
+    <w:p>
+      <w:pPr>
+        <w:pStyle w:val="TextBodyMsoNormal"/>
+        <w:spacing w:before="0" w:after="0"/>
+        <w:rPr/>
+      </w:pPr>
+      <w:r>
+        <w:rPr/>
+        <w:t>After the initial position is set, the program will display:</w:t>
+      </w:r>
+    </w:p>
+    <w:p>
+      <w:pPr>
+        <w:pStyle w:val="TextBodyMsoNormal"/>
+        <w:spacing w:before="0" w:after="0"/>
+        <w:rPr>
+          <w:b/>
+          <w:bCs/>
+        </w:rPr>
+      </w:pPr>
+      <w:r>
+        <w:rPr>
+          <w:b/>
+          <w:bCs/>
+        </w:rPr>
+        <w:t>D/chesspad-debug.DgtBoardPad: updateBoard: status:Game</w:t>
+      </w:r>
+    </w:p>
+    <w:p>
+      <w:pPr>
+        <w:pStyle w:val="TextBodyMsoNormal"/>
+        <w:spacing w:before="0" w:after="0"/>
+        <w:rPr>
+          <w:b/>
+          <w:bCs/>
+        </w:rPr>
+      </w:pPr>
+      <w:r>
+        <w:rPr>
+          <w:b/>
+          <w:bCs/>
+        </w:rPr>
+      </w:r>
+    </w:p>
+    <w:p>
+      <w:pPr>
+        <w:pStyle w:val="TextBodyMsoNormal"/>
+        <w:spacing w:before="0" w:after="0"/>
+        <w:rPr>
+          <w:b/>
+          <w:bCs/>
+        </w:rPr>
+      </w:pPr>
+      <w:r>
+        <w:rPr>
+          <w:b/>
+          <w:bCs/>
+        </w:rPr>
+        <w:t>Move pieces or click Enter to finish:</w:t>
+      </w:r>
+    </w:p>
+    <w:p>
+      <w:pPr>
+        <w:pStyle w:val="TextBodyMsoNormal"/>
+        <w:spacing w:before="0" w:after="0"/>
+        <w:rPr>
+          <w:b w:val="false"/>
+          <w:bCs w:val="false"/>
+        </w:rPr>
+      </w:pPr>
+      <w:r>
+        <w:rPr>
+          <w:b w:val="false"/>
+          <w:bCs w:val="false"/>
+        </w:rPr>
+        <w:t>Now the program is recording the moves on the board. After every move is displays it and the position, e.g.</w:t>
+      </w:r>
+    </w:p>
+    <w:p>
+      <w:pPr>
+        <w:pStyle w:val="TextBodyMsoNormal"/>
+        <w:spacing w:before="0" w:after="0"/>
+        <w:rPr>
+          <w:b w:val="false"/>
+          <w:bCs w:val="false"/>
+        </w:rPr>
+      </w:pPr>
+      <w:r>
+        <w:rPr>
+          <w:b w:val="false"/>
+          <w:bCs w:val="false"/>
+        </w:rPr>
+        <w:drawing>
+          <wp:anchor behindDoc="0" distT="0" distB="0" distL="0" distR="0" simplePos="0" locked="0" layoutInCell="1" allowOverlap="1" relativeHeight="4">
+            <wp:simplePos x="0" y="0"/>
+            <wp:positionH relativeFrom="column">
+              <wp:posOffset>1684020</wp:posOffset>
+            </wp:positionH>
+            <wp:positionV relativeFrom="paragraph">
+              <wp:posOffset>149860</wp:posOffset>
+            </wp:positionV>
+            <wp:extent cx="3323590" cy="1847215"/>
+            <wp:effectExtent l="0" t="0" r="0" b="0"/>
+            <wp:wrapSquare wrapText="largest"/>
+            <wp:docPr id="7" name="Picture" descr=""/>
+            <wp:cNvGraphicFramePr>
+              <a:graphicFrameLocks xmlns:a="http://schemas.openxmlformats.org/drawingml/2006/main" noChangeAspect="1"/>
+            </wp:cNvGraphicFramePr>
+            <a:graphic xmlns:a="http://schemas.openxmlformats.org/drawingml/2006/main">
+              <a:graphicData uri="http://schemas.openxmlformats.org/drawingml/2006/picture">
+                <pic:pic xmlns:pic="http://schemas.openxmlformats.org/drawingml/2006/picture">
+                  <pic:nvPicPr>
+                    <pic:cNvPr id="7" name="Picture" descr=""/>
+                    <pic:cNvPicPr>
+                      <a:picLocks noChangeAspect="1" noChangeArrowheads="1"/>
+                    </pic:cNvPicPr>
+                  </pic:nvPicPr>
+                  <pic:blipFill>
+                    <a:blip r:embed="rId13"/>
+                    <a:stretch>
+                      <a:fillRect/>
+                    </a:stretch>
+                  </pic:blipFill>
+                  <pic:spPr bwMode="auto">
+                    <a:xfrm>
+                      <a:off x="0" y="0"/>
+                      <a:ext cx="3323590" cy="1847215"/>
+                    </a:xfrm>
+                    <a:prstGeom prst="rect">
+                      <a:avLst/>
+                    </a:prstGeom>
+                    <a:noFill/>
+                    <a:ln w="9525">
+                      <a:noFill/>
+                      <a:miter lim="800000"/>
+                      <a:headEnd/>
+                      <a:tailEnd/>
+                    </a:ln>
+                  </pic:spPr>
+                </pic:pic>
+              </a:graphicData>
+            </a:graphic>
+          </wp:anchor>
+        </w:drawing>
+      </w:r>
+    </w:p>
+    <w:p>
+      <w:pPr>
+        <w:pStyle w:val="TextBodyMsoNormal"/>
+        <w:spacing w:before="0" w:after="0"/>
+        <w:rPr>
+          <w:b w:val="false"/>
+          <w:bCs w:val="false"/>
+        </w:rPr>
+      </w:pPr>
+      <w:r>
+        <w:rPr>
+          <w:b w:val="false"/>
+          <w:bCs w:val="false"/>
+        </w:rPr>
+      </w:r>
+    </w:p>
+    <w:p>
+      <w:pPr>
+        <w:pStyle w:val="TextBodyMsoNormal"/>
+        <w:spacing w:before="0" w:after="0"/>
+        <w:rPr>
+          <w:b w:val="false"/>
+          <w:bCs w:val="false"/>
+        </w:rPr>
+      </w:pPr>
+      <w:r>
+        <w:rPr>
+          <w:b w:val="false"/>
+          <w:bCs w:val="false"/>
+        </w:rPr>
+      </w:r>
+    </w:p>
+    <w:p>
+      <w:pPr>
+        <w:pStyle w:val="TextBodyMsoNormal"/>
+        <w:spacing w:before="0" w:after="0"/>
+        <w:rPr>
+          <w:b w:val="false"/>
+          <w:bCs w:val="false"/>
+        </w:rPr>
+      </w:pPr>
+      <w:r>
+        <w:rPr>
+          <w:b w:val="false"/>
+          <w:bCs w:val="false"/>
+        </w:rPr>
+      </w:r>
+    </w:p>
+    <w:p>
+      <w:pPr>
+        <w:pStyle w:val="TextBodyMsoNormal"/>
+        <w:spacing w:before="0" w:after="0"/>
+        <w:rPr>
+          <w:b w:val="false"/>
+          <w:bCs w:val="false"/>
+        </w:rPr>
+      </w:pPr>
+      <w:r>
+        <w:rPr>
+          <w:b w:val="false"/>
+          <w:bCs w:val="false"/>
+        </w:rPr>
+      </w:r>
+    </w:p>
+    <w:p>
+      <w:pPr>
+        <w:pStyle w:val="TextBodyMsoNormal"/>
+        <w:spacing w:before="0" w:after="0"/>
+        <w:rPr>
+          <w:b w:val="false"/>
+          <w:bCs w:val="false"/>
+        </w:rPr>
+      </w:pPr>
+      <w:r>
+        <w:rPr>
+          <w:b w:val="false"/>
+          <w:bCs w:val="false"/>
+        </w:rPr>
+      </w:r>
+    </w:p>
+    <w:p>
+      <w:pPr>
+        <w:pStyle w:val="TextBodyMsoNormal"/>
+        <w:spacing w:before="0" w:after="0"/>
+        <w:rPr>
+          <w:b w:val="false"/>
+          <w:bCs w:val="false"/>
+        </w:rPr>
+      </w:pPr>
+      <w:r>
+        <w:rPr>
+          <w:b w:val="false"/>
+          <w:bCs w:val="false"/>
+        </w:rPr>
+      </w:r>
+    </w:p>
+    <w:p>
+      <w:pPr>
+        <w:pStyle w:val="TextBodyMsoNormal"/>
+        <w:spacing w:before="0" w:after="0"/>
+        <w:rPr>
+          <w:b w:val="false"/>
+          <w:bCs w:val="false"/>
+        </w:rPr>
+      </w:pPr>
+      <w:r>
+        <w:rPr>
+          <w:b w:val="false"/>
+          <w:bCs w:val="false"/>
+        </w:rPr>
+      </w:r>
+    </w:p>
+    <w:p>
+      <w:pPr>
+        <w:pStyle w:val="TextBodyMsoNormal"/>
+        <w:spacing w:before="0" w:after="0"/>
+        <w:rPr>
+          <w:b w:val="false"/>
+          <w:bCs w:val="false"/>
+        </w:rPr>
+      </w:pPr>
+      <w:r>
+        <w:rPr>
+          <w:b w:val="false"/>
+          <w:bCs w:val="false"/>
+        </w:rPr>
+      </w:r>
+    </w:p>
+    <w:p>
+      <w:pPr>
+        <w:pStyle w:val="TextBodyMsoNormal"/>
+        <w:spacing w:before="0" w:after="0"/>
+        <w:rPr>
+          <w:b w:val="false"/>
+          <w:bCs w:val="false"/>
+        </w:rPr>
+      </w:pPr>
+      <w:r>
+        <w:rPr>
+          <w:b w:val="false"/>
+          <w:bCs w:val="false"/>
+        </w:rPr>
+      </w:r>
+    </w:p>
+    <w:p>
+      <w:pPr>
+        <w:pStyle w:val="TextBodyMsoNormal"/>
+        <w:spacing w:before="0" w:after="0"/>
+        <w:rPr>
+          <w:b w:val="false"/>
+          <w:bCs w:val="false"/>
+        </w:rPr>
+      </w:pPr>
+      <w:r>
+        <w:rPr>
+          <w:b w:val="false"/>
+          <w:bCs w:val="false"/>
+        </w:rPr>
+        <w:t>When the game is finished, the opponents can just set up a new game and continue playing. ChessPad will be recording all games until 'Enter' key is hit. Then all games will be saved in a single file in the current folder in  rec-YYYY-MM-DD_hh-mm-ss.pgn format.</w:t>
       </w:r>
     </w:p>
     <w:sectPr>

</xml_diff>

<commit_message>
game annotation in DGT board mode stalemate recognition code cleanup
</commit_message>
<xml_diff>
--- a/doc/ChessPad.docx
+++ b/doc/ChessPad.docx
@@ -15,7 +15,14 @@
           <w:b/>
           <w:bCs/>
         </w:rPr>
-        <w:t>ChessPad V 0.5</w:t>
+        <w:t>ChessPad V 0.</w:t>
+      </w:r>
+      <w:r>
+        <w:rPr>
+          <w:b/>
+          <w:bCs/>
+        </w:rPr>
+        <w:t>6</w:t>
       </w:r>
     </w:p>
     <w:p>
@@ -61,7 +68,7 @@
         <w:rPr/>
         <w:t>ChessPad creates a sample file ChessPad/sample.pgn so the user can get an idea of ChessPad features. Note that all modifications to this file will be lost after ChessPad is restarted.</w:t>
         <w:drawing>
-          <wp:anchor behindDoc="0" distT="0" distB="0" distL="114300" distR="114300" simplePos="0" locked="0" layoutInCell="1" allowOverlap="1" relativeHeight="5">
+          <wp:anchor behindDoc="0" distT="0" distB="0" distL="114300" distR="114300" simplePos="0" locked="0" layoutInCell="1" allowOverlap="1" relativeHeight="4">
             <wp:simplePos x="0" y="0"/>
             <wp:positionH relativeFrom="column">
               <wp:posOffset>1118235</wp:posOffset>
@@ -221,7 +228,7 @@
       <w:r>
         <w:rPr/>
         <w:drawing>
-          <wp:anchor behindDoc="0" distT="0" distB="0" distL="114300" distR="114300" simplePos="0" locked="0" layoutInCell="1" allowOverlap="1" relativeHeight="6">
+          <wp:anchor behindDoc="0" distT="0" distB="0" distL="114300" distR="114300" simplePos="0" locked="0" layoutInCell="1" allowOverlap="1" relativeHeight="5">
             <wp:simplePos x="0" y="0"/>
             <wp:positionH relativeFrom="column">
               <wp:posOffset>1210945</wp:posOffset>
@@ -284,7 +291,7 @@
         <w:rPr/>
         <w:t>Using the menu item Setup, you can switch to Setup screen. The position will be copied from Game screen.</w:t>
         <w:drawing>
-          <wp:anchor behindDoc="0" distT="0" distB="0" distL="114300" distR="114300" simplePos="0" locked="0" layoutInCell="1" allowOverlap="1" relativeHeight="7">
+          <wp:anchor behindDoc="0" distT="0" distB="0" distL="114300" distR="114300" simplePos="0" locked="0" layoutInCell="1" allowOverlap="1" relativeHeight="6">
             <wp:simplePos x="0" y="0"/>
             <wp:positionH relativeFrom="column">
               <wp:posOffset>984885</wp:posOffset>
@@ -582,7 +589,7 @@
         <w:rPr/>
         <w:t xml:space="preserve">Select a valid pgn file and click OK button. ChessPad will search the specified file and if it finds a game with the same position, it will either add it as a new variant or continue the existing move line until it finds the fork. Pgn file can be inside a zip file. </w:t>
         <w:drawing>
-          <wp:anchor behindDoc="0" distT="0" distB="0" distL="0" distR="0" simplePos="0" locked="0" layoutInCell="1" allowOverlap="1" relativeHeight="3">
+          <wp:anchor behindDoc="0" distT="0" distB="0" distL="0" distR="0" simplePos="0" locked="0" layoutInCell="1" allowOverlap="1" relativeHeight="2">
             <wp:simplePos x="0" y="0"/>
             <wp:positionH relativeFrom="column">
               <wp:align>center</wp:align>
@@ -735,7 +742,7 @@
       <w:r>
         <w:rPr/>
         <w:drawing>
-          <wp:anchor behindDoc="0" distT="0" distB="0" distL="0" distR="0" simplePos="0" locked="0" layoutInCell="1" allowOverlap="1" relativeHeight="4">
+          <wp:anchor behindDoc="0" distT="0" distB="0" distL="0" distR="0" simplePos="0" locked="0" layoutInCell="1" allowOverlap="1" relativeHeight="3">
             <wp:simplePos x="0" y="0"/>
             <wp:positionH relativeFrom="column">
               <wp:align>center</wp:align>
@@ -924,7 +931,23 @@
       </w:pPr>
       <w:r>
         <w:rPr/>
-        <w:t>Note that squares a1 and h8 on DGT eBoard are physically different, so, unless the players setup the initial position (that is recognized automatically), the user must use Turn eBoard button (which is different from Revert Board button that only reverts the ChessPad screen) to specify the inverted chess board.</w:t>
+        <w:t xml:space="preserve">Note that squares a1 and h8 on DGT eBoard are physically different, so, unless the players setup the initial position (that is recognized automatically), the user must use </w:t>
+      </w:r>
+      <w:r>
+        <w:rPr/>
+        <w:t>Flip</w:t>
+      </w:r>
+      <w:r>
+        <w:rPr/>
+        <w:t xml:space="preserve"> eBoard button (which is different from Revert Board button that only reverts the </w:t>
+      </w:r>
+      <w:r>
+        <w:rPr/>
+        <w:t>view</w:t>
+      </w:r>
+      <w:r>
+        <w:rPr/>
+        <w:t>) to specify the inverted chess board.</w:t>
       </w:r>
     </w:p>
     <w:p>
@@ -1012,14 +1035,24 @@
       <w:r>
         <w:rPr/>
         <w:t>In Game mode the screen looks like:</w:t>
+      </w:r>
+    </w:p>
+    <w:p>
+      <w:pPr>
+        <w:pStyle w:val="TextBodyMsoNormal"/>
+        <w:spacing w:before="0" w:after="0"/>
+        <w:rPr/>
+      </w:pPr>
+      <w:r>
+        <w:rPr/>
         <w:drawing>
-          <wp:anchor behindDoc="0" distT="0" distB="0" distL="0" distR="0" simplePos="0" locked="0" layoutInCell="1" allowOverlap="1" relativeHeight="1">
+          <wp:anchor behindDoc="0" distT="0" distB="0" distL="0" distR="0" simplePos="0" locked="0" layoutInCell="1" allowOverlap="1" relativeHeight="7">
             <wp:simplePos x="0" y="0"/>
             <wp:positionH relativeFrom="column">
-              <wp:posOffset>1704340</wp:posOffset>
+              <wp:align>center</wp:align>
             </wp:positionH>
             <wp:positionV relativeFrom="paragraph">
-              <wp:posOffset>375920</wp:posOffset>
+              <wp:align>top</wp:align>
             </wp:positionV>
             <wp:extent cx="3276600" cy="2381250"/>
             <wp:effectExtent l="0" t="0" r="0" b="0"/>
@@ -1074,17 +1107,11 @@
       </w:pPr>
       <w:r>
         <w:rPr/>
-      </w:r>
-    </w:p>
-    <w:p>
-      <w:pPr>
-        <w:pStyle w:val="TextBodyMsoNormal"/>
-        <w:spacing w:before="0" w:after="0"/>
-        <w:rPr/>
-      </w:pPr>
-      <w:r>
-        <w:rPr/>
-        <w:t>In this mode all position changing fields and buttons (castling, turn eBoard, move number, etc.) are disabled.</w:t>
+        <w:t xml:space="preserve">In this mode </w:t>
+      </w:r>
+      <w:r>
+        <w:rPr/>
+        <w:t>the current move can be annotated the usual way.</w:t>
       </w:r>
     </w:p>
     <w:p>
@@ -1894,15 +1921,7 @@
       </w:pPr>
       <w:r>
         <w:rPr/>
-        <w:t xml:space="preserve">Now the program is recording the moves on the board. After every move </w:t>
-      </w:r>
-      <w:r>
-        <w:rPr/>
-        <w:t>the program</w:t>
-      </w:r>
-      <w:r>
-        <w:rPr/>
-        <w:t xml:space="preserve"> displays it and the position, e.g.</w:t>
+        <w:t>Now the program is recording the moves on the board. After every move the program displays it and the position, e.g.</w:t>
       </w:r>
     </w:p>
     <w:p>
@@ -1914,7 +1933,7 @@
       <w:r>
         <w:rPr/>
         <w:drawing>
-          <wp:anchor behindDoc="0" distT="0" distB="0" distL="0" distR="0" simplePos="0" locked="0" layoutInCell="1" allowOverlap="1" relativeHeight="2">
+          <wp:anchor behindDoc="0" distT="0" distB="0" distL="0" distR="0" simplePos="0" locked="0" layoutInCell="1" allowOverlap="1" relativeHeight="1">
             <wp:simplePos x="0" y="0"/>
             <wp:positionH relativeFrom="column">
               <wp:posOffset>1684020</wp:posOffset>

</xml_diff>